<commit_message>
quick update to PCA + writeup:
</commit_message>
<xml_diff>
--- a/paper/input/writeup_final.docx
+++ b/paper/input/writeup_final.docx
@@ -1647,6 +1647,7 @@
       <w:r>
         <w:rPr>
           <w:rFonts w:ascii="Times" w:hAnsi="Times"/>
+          <w:noProof/>
           <w:sz w:val="21"/>
           <w:szCs w:val="21"/>
           <w:lang w:val="en-US"/>
@@ -2707,14 +2708,15 @@
           <w:szCs w:val="20"/>
           <w:lang w:val="en-US"/>
         </w:rPr>
-        <w:t xml:space="preserve">include </w:t>
+        <w:t>include</w:t>
       </w:r>
       <w:r>
         <w:rPr>
           <w:sz w:val="20"/>
           <w:szCs w:val="20"/>
-        </w:rPr>
-        <w:t>Björn Lütjens</w:t>
+          <w:lang w:val="en-US"/>
+        </w:rPr>
+        <w:t>:</w:t>
       </w:r>
       <w:r>
         <w:rPr>
@@ -2722,14 +2724,14 @@
           <w:szCs w:val="20"/>
           <w:lang w:val="en-US"/>
         </w:rPr>
-        <w:t xml:space="preserve"> {</w:t>
+        <w:t xml:space="preserve"> </w:t>
       </w:r>
       <w:r>
         <w:rPr>
           <w:sz w:val="20"/>
           <w:szCs w:val="20"/>
         </w:rPr>
-        <w:t>lutjens@mit.edu</w:t>
+        <w:t>Björn Lütjens</w:t>
       </w:r>
       <w:r>
         <w:rPr>
@@ -2737,14 +2739,14 @@
           <w:szCs w:val="20"/>
           <w:lang w:val="en-US"/>
         </w:rPr>
-        <w:t xml:space="preserve">}; </w:t>
+        <w:t xml:space="preserve"> {</w:t>
       </w:r>
       <w:r>
         <w:rPr>
           <w:sz w:val="20"/>
           <w:szCs w:val="20"/>
         </w:rPr>
-        <w:t>Becca Browder</w:t>
+        <w:t>lutjens@mit.edu</w:t>
       </w:r>
       <w:r>
         <w:rPr>
@@ -2752,19 +2754,31 @@
           <w:szCs w:val="20"/>
           <w:lang w:val="en-US"/>
         </w:rPr>
+        <w:t xml:space="preserve">}; </w:t>
+      </w:r>
+      <w:r>
+        <w:rPr>
+          <w:sz w:val="20"/>
+          <w:szCs w:val="20"/>
+        </w:rPr>
+        <w:t>Becca Browder</w:t>
+      </w:r>
+      <w:r>
+        <w:rPr>
+          <w:sz w:val="20"/>
+          <w:szCs w:val="20"/>
+          <w:lang w:val="en-US"/>
+        </w:rPr>
         <w:t xml:space="preserve"> </w:t>
       </w:r>
-      <w:hyperlink r:id="rId10" w:history="1">
-        <w:r>
-          <w:rPr>
-            <w:rStyle w:val="Hyperlink"/>
-            <w:sz w:val="20"/>
-            <w:szCs w:val="20"/>
-            <w:lang w:val="en-US"/>
-          </w:rPr>
-          <w:t>{bbrowder@mit.edu}</w:t>
-        </w:r>
-      </w:hyperlink>
+      <w:r>
+        <w:rPr>
+          <w:sz w:val="20"/>
+          <w:szCs w:val="20"/>
+          <w:lang w:val="en-US"/>
+        </w:rPr>
+        <w:t>{bbrowder@mit.edu}</w:t>
+      </w:r>
     </w:p>
     <w:p>
       <w:pPr>
@@ -2885,8 +2899,8 @@
       </w:pPr>
     </w:p>
     <w:sectPr>
-      <w:headerReference w:type="default" r:id="rId11"/>
-      <w:headerReference w:type="first" r:id="rId12"/>
+      <w:headerReference w:type="default" r:id="rId10"/>
+      <w:headerReference w:type="first" r:id="rId11"/>
       <w:pgSz w:w="12240" w:h="15840"/>
       <w:pgMar w:top="1440" w:right="1440" w:bottom="1440" w:left="1440" w:header="708" w:footer="708" w:gutter="0"/>
       <w:cols w:space="708"/>

</xml_diff>

<commit_message>
finished write-up, for review
</commit_message>
<xml_diff>
--- a/paper/input/writeup_final.docx
+++ b/paper/input/writeup_final.docx
@@ -1019,7 +1019,43 @@
           <w:szCs w:val="21"/>
           <w:lang w:val="en-US"/>
         </w:rPr>
-        <w:t xml:space="preserve"> LiDAR data to extract multiple tree-crown features, including canopy height, texture feature, and spectral indices. Different feature combinations and classifiers (KNN, SVM) were tested on classifying tree species with SVM demonstrating the highest classification accuracy.</w:t>
+        <w:t xml:space="preserve"> LiDAR data to extract multiple tree-crown features, including canopy height, texture feature, and spectral indices. Different feature combinations and classifiers (K</w:t>
+      </w:r>
+      <w:r>
+        <w:rPr>
+          <w:rFonts w:ascii="CMU Serif Roman" w:hAnsi="CMU Serif Roman" w:cs="CMU Serif Roman"/>
+          <w:sz w:val="21"/>
+          <w:szCs w:val="21"/>
+          <w:lang w:val="en-US"/>
+        </w:rPr>
+        <w:t>-</w:t>
+      </w:r>
+      <w:r>
+        <w:rPr>
+          <w:rFonts w:ascii="CMU Serif Roman" w:hAnsi="CMU Serif Roman" w:cs="CMU Serif Roman"/>
+          <w:sz w:val="21"/>
+          <w:szCs w:val="21"/>
+          <w:lang w:val="en-US"/>
+        </w:rPr>
+        <w:t>N</w:t>
+      </w:r>
+      <w:r>
+        <w:rPr>
+          <w:rFonts w:ascii="CMU Serif Roman" w:hAnsi="CMU Serif Roman" w:cs="CMU Serif Roman"/>
+          <w:sz w:val="21"/>
+          <w:szCs w:val="21"/>
+          <w:lang w:val="en-US"/>
+        </w:rPr>
+        <w:t>earest Neighbors</w:t>
+      </w:r>
+      <w:r>
+        <w:rPr>
+          <w:rFonts w:ascii="CMU Serif Roman" w:hAnsi="CMU Serif Roman" w:cs="CMU Serif Roman"/>
+          <w:sz w:val="21"/>
+          <w:szCs w:val="21"/>
+          <w:lang w:val="en-US"/>
+        </w:rPr>
+        <w:t>, SVM) were tested on classifying tree species with SVM demonstrating the highest classification accuracy.</w:t>
       </w:r>
     </w:p>
     <w:p>
@@ -1145,7 +1181,43 @@
           <w:szCs w:val="21"/>
           <w:lang w:val="en-US"/>
         </w:rPr>
-        <w:t xml:space="preserve"> </w:t>
+        <w:t xml:space="preserve"> sensing</w:t>
+      </w:r>
+      <w:r>
+        <w:rPr>
+          <w:rFonts w:ascii="CMU Serif Roman" w:hAnsi="CMU Serif Roman" w:cs="CMU Serif Roman"/>
+          <w:sz w:val="21"/>
+          <w:szCs w:val="21"/>
+          <w:lang w:val="en-US"/>
+        </w:rPr>
+        <w:t xml:space="preserve"> systems. Passive systems measure the amount of reflectance at different wavelengths for ground-detected objects. The </w:t>
+      </w:r>
+      <w:r>
+        <w:rPr>
+          <w:rFonts w:ascii="CMU Serif Roman" w:hAnsi="CMU Serif Roman" w:cs="CMU Serif Roman"/>
+          <w:sz w:val="21"/>
+          <w:szCs w:val="21"/>
+          <w:lang w:val="en-US"/>
+        </w:rPr>
+        <w:t>remote sensing datasets</w:t>
+      </w:r>
+      <w:r>
+        <w:rPr>
+          <w:rFonts w:ascii="CMU Serif Roman" w:hAnsi="CMU Serif Roman" w:cs="CMU Serif Roman"/>
+          <w:sz w:val="21"/>
+          <w:szCs w:val="21"/>
+          <w:lang w:val="en-US"/>
+        </w:rPr>
+        <w:t xml:space="preserve"> are</w:t>
+      </w:r>
+      <w:r>
+        <w:rPr>
+          <w:rFonts w:ascii="CMU Serif Roman" w:hAnsi="CMU Serif Roman" w:cs="CMU Serif Roman"/>
+          <w:sz w:val="21"/>
+          <w:szCs w:val="21"/>
+          <w:lang w:val="en-US"/>
+        </w:rPr>
+        <w:t xml:space="preserve"> generated by the NEON Airborne Observation Platform </w:t>
       </w:r>
       <w:r>
         <w:rPr>
@@ -1155,43 +1227,7 @@
           <w:lang w:val="en-US"/>
         </w:rPr>
         <w:lastRenderedPageBreak/>
-        <w:t>sensing</w:t>
-      </w:r>
-      <w:r>
-        <w:rPr>
-          <w:rFonts w:ascii="CMU Serif Roman" w:hAnsi="CMU Serif Roman" w:cs="CMU Serif Roman"/>
-          <w:sz w:val="21"/>
-          <w:szCs w:val="21"/>
-          <w:lang w:val="en-US"/>
-        </w:rPr>
-        <w:t xml:space="preserve"> systems. Passive systems measure the amount of reflectance at different wavelengths for ground-detected objects. The </w:t>
-      </w:r>
-      <w:r>
-        <w:rPr>
-          <w:rFonts w:ascii="CMU Serif Roman" w:hAnsi="CMU Serif Roman" w:cs="CMU Serif Roman"/>
-          <w:sz w:val="21"/>
-          <w:szCs w:val="21"/>
-          <w:lang w:val="en-US"/>
-        </w:rPr>
-        <w:t>remote sensing datasets</w:t>
-      </w:r>
-      <w:r>
-        <w:rPr>
-          <w:rFonts w:ascii="CMU Serif Roman" w:hAnsi="CMU Serif Roman" w:cs="CMU Serif Roman"/>
-          <w:sz w:val="21"/>
-          <w:szCs w:val="21"/>
-          <w:lang w:val="en-US"/>
-        </w:rPr>
-        <w:t xml:space="preserve"> are</w:t>
-      </w:r>
-      <w:r>
-        <w:rPr>
-          <w:rFonts w:ascii="CMU Serif Roman" w:hAnsi="CMU Serif Roman" w:cs="CMU Serif Roman"/>
-          <w:sz w:val="21"/>
-          <w:szCs w:val="21"/>
-          <w:lang w:val="en-US"/>
-        </w:rPr>
-        <w:t xml:space="preserve"> generated by the NEON Airborne Observation Platform (AOP) and distributed in </w:t>
+        <w:t xml:space="preserve">(AOP) and distributed in </w:t>
       </w:r>
       <w:r>
         <w:rPr>
@@ -1977,17 +2013,7 @@
           <w:szCs w:val="21"/>
           <w:lang w:val="en-US"/>
         </w:rPr>
-        <w:t xml:space="preserve">plot, with array dimensions (20, </w:t>
-      </w:r>
-      <w:r>
-        <w:rPr>
-          <w:rFonts w:ascii="CMU Serif Roman" w:eastAsiaTheme="minorHAnsi" w:hAnsi="CMU Serif Roman" w:cs="CMU Serif Roman"/>
-          <w:sz w:val="21"/>
-          <w:szCs w:val="21"/>
-          <w:lang w:val="en-US"/>
-        </w:rPr>
-        <w:lastRenderedPageBreak/>
-        <w:t>20, 369). Within these images are 1,165 delineated tree crowns</w:t>
+        <w:t>plot, with array dimensions (20, 20, 369). Within these images are 1,165 delineated tree crowns</w:t>
       </w:r>
       <w:r>
         <w:rPr>
@@ -2026,6 +2052,7 @@
           <w:szCs w:val="21"/>
           <w:lang w:val="en-US"/>
         </w:rPr>
+        <w:lastRenderedPageBreak/>
         <w:t>To prepare the data, each of the 85 hyperspectral images w</w:t>
       </w:r>
       <w:r>
@@ -3075,7 +3102,88 @@
           <w:szCs w:val="21"/>
           <w:lang w:val="en-US"/>
         </w:rPr>
-        <w:t>re imbalanced. For each of the 6 classes there are 2066, 2073, 4392, 4647, 6207, 8700</w:t>
+        <w:t xml:space="preserve">re imbalanced. For each of the 6 classes there are </w:t>
+      </w:r>
+      <w:r>
+        <w:rPr>
+          <w:rFonts w:ascii="CMU Serif Roman" w:hAnsi="CMU Serif Roman" w:cs="CMU Serif Roman"/>
+          <w:sz w:val="21"/>
+          <w:szCs w:val="21"/>
+          <w:lang w:val="en-US"/>
+        </w:rPr>
+        <w:t>4647</w:t>
+      </w:r>
+      <w:r>
+        <w:rPr>
+          <w:rFonts w:ascii="CMU Serif Roman" w:hAnsi="CMU Serif Roman" w:cs="CMU Serif Roman"/>
+          <w:sz w:val="21"/>
+          <w:szCs w:val="21"/>
+          <w:lang w:val="en-US"/>
+        </w:rPr>
+        <w:t xml:space="preserve">, </w:t>
+      </w:r>
+      <w:r>
+        <w:rPr>
+          <w:rFonts w:ascii="CMU Serif Roman" w:hAnsi="CMU Serif Roman" w:cs="CMU Serif Roman"/>
+          <w:sz w:val="21"/>
+          <w:szCs w:val="21"/>
+          <w:lang w:val="en-US"/>
+        </w:rPr>
+        <w:t>8700</w:t>
+      </w:r>
+      <w:r>
+        <w:rPr>
+          <w:rFonts w:ascii="CMU Serif Roman" w:hAnsi="CMU Serif Roman" w:cs="CMU Serif Roman"/>
+          <w:sz w:val="21"/>
+          <w:szCs w:val="21"/>
+          <w:lang w:val="en-US"/>
+        </w:rPr>
+        <w:t xml:space="preserve">, 4392, </w:t>
+      </w:r>
+      <w:r>
+        <w:rPr>
+          <w:rFonts w:ascii="CMU Serif Roman" w:hAnsi="CMU Serif Roman" w:cs="CMU Serif Roman"/>
+          <w:sz w:val="21"/>
+          <w:szCs w:val="21"/>
+          <w:lang w:val="en-US"/>
+        </w:rPr>
+        <w:t>2066</w:t>
+      </w:r>
+      <w:r>
+        <w:rPr>
+          <w:rFonts w:ascii="CMU Serif Roman" w:hAnsi="CMU Serif Roman" w:cs="CMU Serif Roman"/>
+          <w:sz w:val="21"/>
+          <w:szCs w:val="21"/>
+          <w:lang w:val="en-US"/>
+        </w:rPr>
+        <w:t xml:space="preserve">, </w:t>
+      </w:r>
+      <w:r>
+        <w:rPr>
+          <w:rFonts w:ascii="CMU Serif Roman" w:hAnsi="CMU Serif Roman" w:cs="CMU Serif Roman"/>
+          <w:sz w:val="21"/>
+          <w:szCs w:val="21"/>
+          <w:lang w:val="en-US"/>
+        </w:rPr>
+        <w:t>2073</w:t>
+      </w:r>
+      <w:r>
+        <w:rPr>
+          <w:rFonts w:ascii="CMU Serif Roman" w:hAnsi="CMU Serif Roman" w:cs="CMU Serif Roman"/>
+          <w:sz w:val="21"/>
+          <w:szCs w:val="21"/>
+          <w:lang w:val="en-US"/>
+        </w:rPr>
+        <w:t xml:space="preserve">, </w:t>
+      </w:r>
+      <w:r>
+        <w:rPr>
+          <w:rFonts w:ascii="CMU Serif Roman" w:hAnsi="CMU Serif Roman" w:cs="CMU Serif Roman"/>
+          <w:sz w:val="21"/>
+          <w:szCs w:val="21"/>
+          <w:lang w:val="en-US"/>
+        </w:rPr>
+        <w:t>6207</w:t>
       </w:r>
       <w:r>
         <w:rPr>
@@ -3553,6 +3661,15 @@
           <w:lang w:val="en-US"/>
         </w:rPr>
         <w:t xml:space="preserve">, the 3 </w:t>
+      </w:r>
+      <w:r>
+        <w:rPr>
+          <w:rFonts w:ascii="CMU Serif Roman" w:hAnsi="CMU Serif Roman" w:cs="CMU Serif Roman"/>
+          <w:sz w:val="21"/>
+          <w:szCs w:val="21"/>
+          <w:lang w:val="en-US"/>
+        </w:rPr>
+        <w:t xml:space="preserve">multiplier </w:t>
       </w:r>
       <w:r>
         <w:rPr>
@@ -3643,7 +3760,97 @@
           <w:szCs w:val="21"/>
           <w:lang w:val="en-US"/>
         </w:rPr>
-        <w:t xml:space="preserve">on the test data. The algorithms were: Logistic Regression, Random Forest, XGBoost, SVM, and K-Nearest Neighbors (KNN). The standard settings of each model were used. Different kernels were trialed for the SVM classifier, with the linear and RBF kernels performing best. In the final comparison only the linear kernel, SVM </w:t>
+        <w:t>on the test data. The algorithms were: Logistic Regression</w:t>
+      </w:r>
+      <w:r>
+        <w:rPr>
+          <w:rFonts w:ascii="CMU Serif Roman" w:hAnsi="CMU Serif Roman" w:cs="CMU Serif Roman"/>
+          <w:sz w:val="21"/>
+          <w:szCs w:val="21"/>
+          <w:lang w:val="en-US"/>
+        </w:rPr>
+        <w:t xml:space="preserve"> (LogReg)</w:t>
+      </w:r>
+      <w:r>
+        <w:rPr>
+          <w:rFonts w:ascii="CMU Serif Roman" w:hAnsi="CMU Serif Roman" w:cs="CMU Serif Roman"/>
+          <w:sz w:val="21"/>
+          <w:szCs w:val="21"/>
+          <w:lang w:val="en-US"/>
+        </w:rPr>
+        <w:t>, Random Forest, XGBoost</w:t>
+      </w:r>
+      <w:r>
+        <w:rPr>
+          <w:rFonts w:ascii="CMU Serif Roman" w:hAnsi="CMU Serif Roman" w:cs="CMU Serif Roman"/>
+          <w:sz w:val="21"/>
+          <w:szCs w:val="21"/>
+          <w:lang w:val="en-US"/>
+        </w:rPr>
+        <w:t xml:space="preserve"> (XGB)</w:t>
+      </w:r>
+      <w:r>
+        <w:rPr>
+          <w:rFonts w:ascii="CMU Serif Roman" w:hAnsi="CMU Serif Roman" w:cs="CMU Serif Roman"/>
+          <w:sz w:val="21"/>
+          <w:szCs w:val="21"/>
+          <w:lang w:val="en-US"/>
+        </w:rPr>
+        <w:t xml:space="preserve">, SVM, and K-Nearest Neighbors (KNN). </w:t>
+      </w:r>
+      <w:r>
+        <w:rPr>
+          <w:rFonts w:ascii="CMU Serif Roman" w:hAnsi="CMU Serif Roman" w:cs="CMU Serif Roman"/>
+          <w:sz w:val="21"/>
+          <w:szCs w:val="21"/>
+          <w:lang w:val="en-US"/>
+        </w:rPr>
+        <w:t xml:space="preserve">While LogReg and XGBoost were not directly referenced in literature, they have demonstrated high efficacy in object classification from imagery and were therefore also experimented with. </w:t>
+      </w:r>
+      <w:r>
+        <w:rPr>
+          <w:rFonts w:ascii="CMU Serif Roman" w:hAnsi="CMU Serif Roman" w:cs="CMU Serif Roman"/>
+          <w:sz w:val="21"/>
+          <w:szCs w:val="21"/>
+          <w:lang w:val="en-US"/>
+        </w:rPr>
+        <w:t xml:space="preserve">The standard settings of each </w:t>
+      </w:r>
+      <w:r>
+        <w:rPr>
+          <w:rFonts w:ascii="CMU Serif Roman" w:hAnsi="CMU Serif Roman" w:cs="CMU Serif Roman"/>
+          <w:sz w:val="21"/>
+          <w:szCs w:val="21"/>
+          <w:lang w:val="en-US"/>
+        </w:rPr>
+        <w:t xml:space="preserve">of the five </w:t>
+      </w:r>
+      <w:r>
+        <w:rPr>
+          <w:rFonts w:ascii="CMU Serif Roman" w:hAnsi="CMU Serif Roman" w:cs="CMU Serif Roman"/>
+          <w:sz w:val="21"/>
+          <w:szCs w:val="21"/>
+          <w:lang w:val="en-US"/>
+        </w:rPr>
+        <w:t>model</w:t>
+      </w:r>
+      <w:r>
+        <w:rPr>
+          <w:rFonts w:ascii="CMU Serif Roman" w:hAnsi="CMU Serif Roman" w:cs="CMU Serif Roman"/>
+          <w:sz w:val="21"/>
+          <w:szCs w:val="21"/>
+          <w:lang w:val="en-US"/>
+        </w:rPr>
+        <w:t>s</w:t>
+      </w:r>
+      <w:r>
+        <w:rPr>
+          <w:rFonts w:ascii="CMU Serif Roman" w:hAnsi="CMU Serif Roman" w:cs="CMU Serif Roman"/>
+          <w:sz w:val="21"/>
+          <w:szCs w:val="21"/>
+          <w:lang w:val="en-US"/>
+        </w:rPr>
+        <w:t xml:space="preserve"> were used. Different kernels were trialed for the SVM classifier, with the linear and RBF kernels performing best. In the final comparison only the linear kernel, SVM </w:t>
       </w:r>
       <w:r>
         <w:rPr>
@@ -3740,7 +3947,88 @@
           <w:szCs w:val="21"/>
           <w:lang w:val="en-US"/>
         </w:rPr>
-        <w:t xml:space="preserve"> the performance of each ML model we measure computational time and three different cross-validation metrics: accuracy score, precision score, and F1 score. Accuracy scores </w:t>
+        <w:t xml:space="preserve"> the performance of each ML model </w:t>
+      </w:r>
+      <w:r>
+        <w:rPr>
+          <w:rFonts w:ascii="CMU Serif Roman" w:hAnsi="CMU Serif Roman" w:cs="CMU Serif Roman"/>
+          <w:sz w:val="21"/>
+          <w:szCs w:val="21"/>
+          <w:lang w:val="en-US"/>
+        </w:rPr>
+        <w:t>the</w:t>
+      </w:r>
+      <w:r>
+        <w:rPr>
+          <w:rFonts w:ascii="CMU Serif Roman" w:hAnsi="CMU Serif Roman" w:cs="CMU Serif Roman"/>
+          <w:sz w:val="21"/>
+          <w:szCs w:val="21"/>
+          <w:lang w:val="en-US"/>
+        </w:rPr>
+        <w:t xml:space="preserve"> computation</w:t>
+      </w:r>
+      <w:r>
+        <w:rPr>
+          <w:rFonts w:ascii="CMU Serif Roman" w:hAnsi="CMU Serif Roman" w:cs="CMU Serif Roman"/>
+          <w:sz w:val="21"/>
+          <w:szCs w:val="21"/>
+          <w:lang w:val="en-US"/>
+        </w:rPr>
+        <w:t xml:space="preserve"> </w:t>
+      </w:r>
+      <w:r>
+        <w:rPr>
+          <w:rFonts w:ascii="CMU Serif Roman" w:hAnsi="CMU Serif Roman" w:cs="CMU Serif Roman"/>
+          <w:sz w:val="21"/>
+          <w:szCs w:val="21"/>
+          <w:lang w:val="en-US"/>
+        </w:rPr>
+        <w:t xml:space="preserve">time </w:t>
+      </w:r>
+      <w:r>
+        <w:rPr>
+          <w:rFonts w:ascii="CMU Serif Roman" w:hAnsi="CMU Serif Roman" w:cs="CMU Serif Roman"/>
+          <w:sz w:val="21"/>
+          <w:szCs w:val="21"/>
+          <w:lang w:val="en-US"/>
+        </w:rPr>
+        <w:t>along with</w:t>
+      </w:r>
+      <w:r>
+        <w:rPr>
+          <w:rFonts w:ascii="CMU Serif Roman" w:hAnsi="CMU Serif Roman" w:cs="CMU Serif Roman"/>
+          <w:sz w:val="21"/>
+          <w:szCs w:val="21"/>
+          <w:lang w:val="en-US"/>
+        </w:rPr>
+        <w:t xml:space="preserve"> three different cross-validation metrics</w:t>
+      </w:r>
+      <w:r>
+        <w:rPr>
+          <w:rFonts w:ascii="CMU Serif Roman" w:hAnsi="CMU Serif Roman" w:cs="CMU Serif Roman"/>
+          <w:sz w:val="21"/>
+          <w:szCs w:val="21"/>
+          <w:lang w:val="en-US"/>
+        </w:rPr>
+        <w:t xml:space="preserve"> are recorded. The metrics</w:t>
+      </w:r>
+      <w:r>
+        <w:rPr>
+          <w:rFonts w:ascii="CMU Serif Roman" w:hAnsi="CMU Serif Roman" w:cs="CMU Serif Roman"/>
+          <w:sz w:val="21"/>
+          <w:szCs w:val="21"/>
+          <w:lang w:val="en-US"/>
+        </w:rPr>
+        <w:t xml:space="preserve"> chosen were</w:t>
+      </w:r>
+      <w:r>
+        <w:rPr>
+          <w:rFonts w:ascii="CMU Serif Roman" w:hAnsi="CMU Serif Roman" w:cs="CMU Serif Roman"/>
+          <w:sz w:val="21"/>
+          <w:szCs w:val="21"/>
+          <w:lang w:val="en-US"/>
+        </w:rPr>
+        <w:t xml:space="preserve"> accuracy score, precision score, and F1 score. Accuracy scores </w:t>
       </w:r>
       <w:r>
         <w:rPr>
@@ -3757,191 +4045,348 @@
           <w:szCs w:val="21"/>
           <w:lang w:val="en-US"/>
         </w:rPr>
-        <w:t xml:space="preserve">. The Precision score is a weighted average of the precision of each class, where precision is the ratio of the number of true positives to the sum of true and false positives. </w:t>
-      </w:r>
-      <w:r>
-        <w:rPr>
-          <w:rFonts w:ascii="CMU Serif Roman" w:hAnsi="CMU Serif Roman" w:cs="CMU Serif Roman"/>
-          <w:sz w:val="21"/>
-          <w:szCs w:val="21"/>
-          <w:lang w:val="en-US"/>
-        </w:rPr>
-        <w:t xml:space="preserve">Finally, an F1 score is the weighted average of the precision and recall of a classifier. In our multi-classification task, the F1 score is the average of the F1 score of each class. </w:t>
+        <w:t xml:space="preserve">. </w:t>
+      </w:r>
+      <w:r>
+        <w:rPr>
+          <w:rFonts w:ascii="CMU Serif Roman" w:hAnsi="CMU Serif Roman" w:cs="CMU Serif Roman"/>
+          <w:sz w:val="21"/>
+          <w:szCs w:val="21"/>
+          <w:lang w:val="en-US"/>
+        </w:rPr>
+        <w:t>The</w:t>
+      </w:r>
+      <w:r>
+        <w:rPr>
+          <w:rFonts w:ascii="CMU Serif Roman" w:hAnsi="CMU Serif Roman" w:cs="CMU Serif Roman"/>
+          <w:sz w:val="21"/>
+          <w:szCs w:val="21"/>
+          <w:lang w:val="en-US"/>
+        </w:rPr>
+        <w:t xml:space="preserve"> </w:t>
+      </w:r>
+      <w:r>
+        <w:rPr>
+          <w:rFonts w:ascii="CMU Serif Roman" w:hAnsi="CMU Serif Roman" w:cs="CMU Serif Roman"/>
+          <w:sz w:val="21"/>
+          <w:szCs w:val="21"/>
+          <w:lang w:val="en-US"/>
+        </w:rPr>
+        <w:t>pr</w:t>
+      </w:r>
+      <w:r>
+        <w:rPr>
+          <w:rFonts w:ascii="CMU Serif Roman" w:hAnsi="CMU Serif Roman" w:cs="CMU Serif Roman"/>
+          <w:sz w:val="21"/>
+          <w:szCs w:val="21"/>
+          <w:lang w:val="en-US"/>
+        </w:rPr>
+        <w:t xml:space="preserve">ecision score is a </w:t>
+      </w:r>
+      <w:r>
+        <w:rPr>
+          <w:rFonts w:ascii="CMU Serif Roman" w:hAnsi="CMU Serif Roman" w:cs="CMU Serif Roman"/>
+          <w:sz w:val="21"/>
+          <w:szCs w:val="21"/>
+          <w:lang w:val="en-US"/>
+        </w:rPr>
+        <w:t xml:space="preserve">measure of the ratio </w:t>
+      </w:r>
+      <w:r>
+        <w:rPr>
+          <w:rFonts w:ascii="CMU Serif Roman" w:hAnsi="CMU Serif Roman" w:cs="CMU Serif Roman"/>
+          <w:sz w:val="21"/>
+          <w:szCs w:val="21"/>
+          <w:lang w:val="en-US"/>
+        </w:rPr>
+        <w:t xml:space="preserve">of true positives to </w:t>
+      </w:r>
+      <w:r>
+        <w:rPr>
+          <w:rFonts w:ascii="CMU Serif Roman" w:hAnsi="CMU Serif Roman" w:cs="CMU Serif Roman"/>
+          <w:sz w:val="21"/>
+          <w:szCs w:val="21"/>
+          <w:lang w:val="en-US"/>
+        </w:rPr>
+        <w:t>the total number of predicted positives</w:t>
+      </w:r>
+      <w:r>
+        <w:rPr>
+          <w:rFonts w:ascii="CMU Serif Roman" w:hAnsi="CMU Serif Roman" w:cs="CMU Serif Roman"/>
+          <w:sz w:val="21"/>
+          <w:szCs w:val="21"/>
+          <w:lang w:val="en-US"/>
+        </w:rPr>
+        <w:t>.</w:t>
+      </w:r>
+      <w:r>
+        <w:rPr>
+          <w:rFonts w:ascii="CMU Serif Roman" w:hAnsi="CMU Serif Roman" w:cs="CMU Serif Roman"/>
+          <w:sz w:val="21"/>
+          <w:szCs w:val="21"/>
+          <w:lang w:val="en-US"/>
+        </w:rPr>
+        <w:t xml:space="preserve"> </w:t>
+      </w:r>
+      <w:r>
+        <w:rPr>
+          <w:rFonts w:ascii="CMU Serif Roman" w:hAnsi="CMU Serif Roman" w:cs="CMU Serif Roman"/>
+          <w:sz w:val="21"/>
+          <w:szCs w:val="21"/>
+          <w:lang w:val="en-US"/>
+        </w:rPr>
+        <w:t xml:space="preserve">And the </w:t>
+      </w:r>
+      <w:r>
+        <w:rPr>
+          <w:rFonts w:ascii="CMU Serif Roman" w:hAnsi="CMU Serif Roman" w:cs="CMU Serif Roman"/>
+          <w:sz w:val="21"/>
+          <w:szCs w:val="21"/>
+          <w:lang w:val="en-US"/>
+        </w:rPr>
+        <w:t xml:space="preserve">F1 score is the weighted average of the precision and recall of a classifier. In our multi-classification task, the F1 score is the average of the F1 score of each class. </w:t>
+      </w:r>
+      <w:r>
+        <w:rPr>
+          <w:rFonts w:ascii="CMU Serif Roman" w:hAnsi="CMU Serif Roman" w:cs="CMU Serif Roman"/>
+          <w:sz w:val="21"/>
+          <w:szCs w:val="21"/>
+          <w:lang w:val="en-US"/>
+        </w:rPr>
+        <w:t xml:space="preserve">RF and XGB classifiers perform the best across all validation metrics in Table 1. </w:t>
+      </w:r>
+      <w:r>
+        <w:rPr>
+          <w:rFonts w:ascii="CMU Serif Roman" w:hAnsi="CMU Serif Roman" w:cs="CMU Serif Roman"/>
+          <w:sz w:val="21"/>
+          <w:szCs w:val="21"/>
+          <w:lang w:val="en-US"/>
+        </w:rPr>
+        <w:t>Between</w:t>
+      </w:r>
+      <w:r>
+        <w:rPr>
+          <w:rFonts w:ascii="CMU Serif Roman" w:hAnsi="CMU Serif Roman" w:cs="CMU Serif Roman"/>
+          <w:sz w:val="21"/>
+          <w:szCs w:val="21"/>
+          <w:lang w:val="en-US"/>
+        </w:rPr>
+        <w:t xml:space="preserve"> the two, the RF </w:t>
+      </w:r>
+      <w:r>
+        <w:rPr>
+          <w:rFonts w:ascii="CMU Serif Roman" w:hAnsi="CMU Serif Roman" w:cs="CMU Serif Roman"/>
+          <w:sz w:val="21"/>
+          <w:szCs w:val="21"/>
+          <w:lang w:val="en-US"/>
+        </w:rPr>
+        <w:t>model</w:t>
+      </w:r>
+      <w:r>
+        <w:rPr>
+          <w:rFonts w:ascii="CMU Serif Roman" w:hAnsi="CMU Serif Roman" w:cs="CMU Serif Roman"/>
+          <w:sz w:val="21"/>
+          <w:szCs w:val="21"/>
+          <w:lang w:val="en-US"/>
+        </w:rPr>
+        <w:t xml:space="preserve"> takes almost 1/1000</w:t>
+      </w:r>
+      <w:r>
+        <w:rPr>
+          <w:rFonts w:ascii="CMU Serif Roman" w:hAnsi="CMU Serif Roman" w:cs="CMU Serif Roman"/>
+          <w:sz w:val="21"/>
+          <w:szCs w:val="21"/>
+          <w:vertAlign w:val="superscript"/>
+          <w:lang w:val="en-US"/>
+        </w:rPr>
+        <w:t>th</w:t>
+      </w:r>
+      <w:r>
+        <w:rPr>
+          <w:rFonts w:ascii="CMU Serif Roman" w:hAnsi="CMU Serif Roman" w:cs="CMU Serif Roman"/>
+          <w:sz w:val="21"/>
+          <w:szCs w:val="21"/>
+          <w:lang w:val="en-US"/>
+        </w:rPr>
+        <w:t xml:space="preserve"> of the </w:t>
+      </w:r>
+      <w:r>
+        <w:rPr>
+          <w:rFonts w:ascii="CMU Serif Roman" w:hAnsi="CMU Serif Roman" w:cs="CMU Serif Roman"/>
+          <w:sz w:val="21"/>
+          <w:szCs w:val="21"/>
+          <w:lang w:val="en-US"/>
+        </w:rPr>
+        <w:t>time</w:t>
+      </w:r>
+      <w:r>
+        <w:rPr>
+          <w:rFonts w:ascii="CMU Serif Roman" w:hAnsi="CMU Serif Roman" w:cs="CMU Serif Roman"/>
+          <w:sz w:val="21"/>
+          <w:szCs w:val="21"/>
+          <w:lang w:val="en-US"/>
+        </w:rPr>
+        <w:t xml:space="preserve"> to run than the XGB model, </w:t>
+      </w:r>
+      <w:r>
+        <w:rPr>
+          <w:rFonts w:ascii="CMU Serif Roman" w:hAnsi="CMU Serif Roman" w:cs="CMU Serif Roman"/>
+          <w:sz w:val="21"/>
+          <w:szCs w:val="21"/>
+          <w:lang w:val="en-US"/>
+        </w:rPr>
+        <w:t xml:space="preserve">with only a 1% loss in accuracy. </w:t>
+      </w:r>
+      <w:r>
+        <w:rPr>
+          <w:rFonts w:ascii="CMU Serif Roman" w:hAnsi="CMU Serif Roman" w:cs="CMU Serif Roman"/>
+          <w:sz w:val="21"/>
+          <w:szCs w:val="21"/>
+          <w:lang w:val="en-US"/>
+        </w:rPr>
+        <w:t xml:space="preserve">The model with the shortest compute time was KNN, however it is approximately 10% less accurate or precise than either the RF or XGB classifiers. </w:t>
+      </w:r>
+      <w:r>
+        <w:rPr>
+          <w:rFonts w:ascii="CMU Serif Roman" w:hAnsi="CMU Serif Roman" w:cs="CMU Serif Roman"/>
+          <w:sz w:val="21"/>
+          <w:szCs w:val="21"/>
+          <w:lang w:val="en-US"/>
+        </w:rPr>
+        <w:t xml:space="preserve">Figure 2 </w:t>
+      </w:r>
+      <w:r>
+        <w:rPr>
+          <w:rFonts w:ascii="CMU Serif Roman" w:hAnsi="CMU Serif Roman" w:cs="CMU Serif Roman"/>
+          <w:sz w:val="21"/>
+          <w:szCs w:val="21"/>
+          <w:lang w:val="en-US"/>
+        </w:rPr>
+        <w:lastRenderedPageBreak/>
+        <w:t xml:space="preserve">gives the confusion matrix for each classifier, demonstrating how well the model performs on each of the 6 classes. Overall, the confusion matrices align with the average results in Table 1 and show that the RF and XGB models have the fewest instances of misclassifications or false positives (or false negatives). </w:t>
       </w:r>
     </w:p>
     <w:p>
       <w:pPr>
-        <w:pStyle w:val="ListParagraph"/>
-        <w:numPr>
-          <w:ilvl w:val="0"/>
-          <w:numId w:val="13"/>
-        </w:numPr>
-        <w:spacing w:after="120"/>
-        <w:rPr>
-          <w:rFonts w:ascii="CMU Serif Roman" w:hAnsi="CMU Serif Roman" w:cs="CMU Serif Roman"/>
-          <w:sz w:val="21"/>
-          <w:szCs w:val="21"/>
-          <w:lang w:val="en-US"/>
-        </w:rPr>
-      </w:pPr>
-      <w:r>
-        <w:rPr>
-          <w:rFonts w:ascii="CMU Serif Roman" w:hAnsi="CMU Serif Roman" w:cs="CMU Serif Roman"/>
-          <w:sz w:val="21"/>
-          <w:szCs w:val="21"/>
-          <w:lang w:val="en-US"/>
-        </w:rPr>
-        <w:t>Most accurate and precise models are RF and XGB</w:t>
-      </w:r>
-    </w:p>
-    <w:p>
-      <w:pPr>
-        <w:pStyle w:val="ListParagraph"/>
-        <w:numPr>
-          <w:ilvl w:val="0"/>
-          <w:numId w:val="13"/>
-        </w:numPr>
-        <w:spacing w:after="120"/>
-        <w:rPr>
-          <w:rFonts w:ascii="CMU Serif Roman" w:hAnsi="CMU Serif Roman" w:cs="CMU Serif Roman"/>
-          <w:sz w:val="21"/>
-          <w:szCs w:val="21"/>
-          <w:lang w:val="en-US"/>
-        </w:rPr>
-      </w:pPr>
-      <w:r>
-        <w:rPr>
-          <w:rFonts w:ascii="CMU Serif Roman" w:hAnsi="CMU Serif Roman" w:cs="CMU Serif Roman"/>
-          <w:sz w:val="21"/>
-          <w:szCs w:val="21"/>
-          <w:lang w:val="en-US"/>
-        </w:rPr>
-        <w:t xml:space="preserve">Shortest computation time is KNN but is 10% less accurate than RFs or KGB. </w:t>
-      </w:r>
-    </w:p>
-    <w:p>
-      <w:pPr>
-        <w:pStyle w:val="ListParagraph"/>
-        <w:numPr>
-          <w:ilvl w:val="0"/>
-          <w:numId w:val="13"/>
-        </w:numPr>
-        <w:spacing w:after="120"/>
-        <w:rPr>
-          <w:rFonts w:ascii="CMU Serif Roman" w:hAnsi="CMU Serif Roman" w:cs="CMU Serif Roman"/>
-          <w:sz w:val="21"/>
-          <w:szCs w:val="21"/>
-          <w:lang w:val="en-US"/>
-        </w:rPr>
-      </w:pPr>
-      <w:r>
-        <w:rPr>
-          <w:rFonts w:ascii="CMU Serif Roman" w:hAnsi="CMU Serif Roman" w:cs="CMU Serif Roman"/>
-          <w:sz w:val="21"/>
-          <w:szCs w:val="21"/>
-          <w:lang w:val="en-US"/>
-        </w:rPr>
-        <w:lastRenderedPageBreak/>
-        <w:t>RF classifier is approximately 1/1000</w:t>
-      </w:r>
-      <w:r>
-        <w:rPr>
-          <w:rFonts w:ascii="CMU Serif Roman" w:hAnsi="CMU Serif Roman" w:cs="CMU Serif Roman"/>
-          <w:sz w:val="21"/>
-          <w:szCs w:val="21"/>
-          <w:vertAlign w:val="superscript"/>
-          <w:lang w:val="en-US"/>
-        </w:rPr>
-        <w:t>th</w:t>
-      </w:r>
-      <w:r>
-        <w:rPr>
-          <w:rFonts w:ascii="CMU Serif Roman" w:hAnsi="CMU Serif Roman" w:cs="CMU Serif Roman"/>
-          <w:sz w:val="21"/>
-          <w:szCs w:val="21"/>
-          <w:lang w:val="en-US"/>
-        </w:rPr>
-        <w:t xml:space="preserve"> of the speed of the XGB and only experiences an approximately 1% loss in accuracy and precision. </w:t>
-      </w:r>
-    </w:p>
-    <w:p>
-      <w:pPr>
-        <w:pStyle w:val="ListParagraph"/>
-        <w:numPr>
-          <w:ilvl w:val="0"/>
-          <w:numId w:val="13"/>
-        </w:numPr>
-        <w:spacing w:after="120"/>
-        <w:rPr>
-          <w:rFonts w:ascii="CMU Serif Roman" w:hAnsi="CMU Serif Roman" w:cs="CMU Serif Roman"/>
-          <w:sz w:val="21"/>
-          <w:szCs w:val="21"/>
-          <w:lang w:val="en-US"/>
-        </w:rPr>
-      </w:pPr>
-      <w:r>
-        <w:rPr>
-          <w:rFonts w:ascii="CMU Serif Roman" w:hAnsi="CMU Serif Roman" w:cs="CMU Serif Roman"/>
-          <w:sz w:val="21"/>
-          <w:szCs w:val="21"/>
-          <w:lang w:val="en-US"/>
-        </w:rPr>
-        <w:t xml:space="preserve">Confusion matrices demonstrate the superior precision of the RF and XGB classifiers since it has fewer instances of mis-classified species. </w:t>
-      </w:r>
-    </w:p>
-    <w:p>
-      <w:pPr>
-        <w:pStyle w:val="ListParagraph"/>
-        <w:numPr>
-          <w:ilvl w:val="0"/>
-          <w:numId w:val="13"/>
-        </w:numPr>
-        <w:spacing w:after="120"/>
-        <w:rPr>
-          <w:rFonts w:ascii="CMU Serif Roman" w:hAnsi="CMU Serif Roman" w:cs="CMU Serif Roman"/>
-          <w:sz w:val="21"/>
-          <w:szCs w:val="21"/>
-          <w:lang w:val="en-US"/>
-        </w:rPr>
-      </w:pPr>
-      <w:r>
-        <w:rPr>
-          <w:rFonts w:ascii="CMU Serif Roman" w:hAnsi="CMU Serif Roman" w:cs="CMU Serif Roman"/>
-          <w:sz w:val="21"/>
-          <w:szCs w:val="21"/>
-          <w:lang w:val="en-US"/>
-        </w:rPr>
-        <w:t xml:space="preserve">Confusion matrices enable us to see how the classifiers are performing on each class, vs. an average metric like table 1. </w:t>
-      </w:r>
-    </w:p>
-    <w:p>
-      <w:pPr>
-        <w:pStyle w:val="ListParagraph"/>
-        <w:numPr>
-          <w:ilvl w:val="0"/>
-          <w:numId w:val="13"/>
-        </w:numPr>
-        <w:spacing w:after="120"/>
-        <w:rPr>
-          <w:rFonts w:ascii="CMU Serif Roman" w:hAnsi="CMU Serif Roman" w:cs="CMU Serif Roman"/>
+        <w:spacing w:after="160"/>
+        <w:rPr>
+          <w:rFonts w:ascii="CMU Serif Roman" w:hAnsi="CMU Serif Roman" w:cs="CMU Serif Roman"/>
+          <w:sz w:val="21"/>
+          <w:szCs w:val="21"/>
+        </w:rPr>
+      </w:pPr>
+      <w:r>
+        <w:rPr>
+          <w:rFonts w:ascii="CMU Serif Roman" w:hAnsi="CMU Serif Roman" w:cs="CMU Serif Roman"/>
+          <w:sz w:val="21"/>
+          <w:szCs w:val="21"/>
+          <w:lang w:val="en-US"/>
+        </w:rPr>
+        <w:t xml:space="preserve">The confusion matrices allow us to analyze how each of the models perform on each of the classes (i.e., species). All models performed exceptionally on the </w:t>
+      </w:r>
+      <w:r>
+        <w:rPr>
+          <w:rFonts w:ascii="CMU Serif Roman" w:eastAsiaTheme="minorHAnsi" w:hAnsi="CMU Serif Roman" w:cs="CMU Serif Roman"/>
           <w:i/>
           <w:iCs/>
           <w:sz w:val="21"/>
           <w:szCs w:val="21"/>
         </w:rPr>
-      </w:pPr>
-      <w:r>
-        <w:rPr>
-          <w:rFonts w:ascii="CMU Serif Roman" w:hAnsi="CMU Serif Roman" w:cs="CMU Serif Roman"/>
-          <w:sz w:val="21"/>
-          <w:szCs w:val="21"/>
-          <w:lang w:val="en-US"/>
-        </w:rPr>
-        <w:t xml:space="preserve">The tree species </w:t>
-      </w:r>
-      <w:r>
-        <w:rPr>
-          <w:rFonts w:ascii="CMU Serif Roman" w:hAnsi="CMU Serif Roman" w:cs="CMU Serif Roman"/>
+        <w:t>Pinus palustris Mill.</w:t>
+      </w:r>
+      <w:r>
+        <w:rPr>
+          <w:rFonts w:ascii="CMU Serif Roman" w:eastAsiaTheme="minorHAnsi" w:hAnsi="CMU Serif Roman" w:cs="CMU Serif Roman"/>
+          <w:sz w:val="21"/>
+          <w:szCs w:val="21"/>
+          <w:lang w:val="en-US"/>
+        </w:rPr>
+        <w:t xml:space="preserve"> species,</w:t>
+      </w:r>
+      <w:r>
+        <w:rPr>
+          <w:rFonts w:ascii="CMU Serif Roman" w:hAnsi="CMU Serif Roman" w:cs="CMU Serif Roman"/>
+          <w:sz w:val="21"/>
+          <w:szCs w:val="21"/>
+          <w:lang w:val="en-US"/>
+        </w:rPr>
+        <w:t xml:space="preserve"> with </w:t>
+      </w:r>
+      <w:r>
+        <w:rPr>
+          <w:rFonts w:ascii="CMU Serif Roman" w:hAnsi="CMU Serif Roman" w:cs="CMU Serif Roman"/>
+          <w:sz w:val="21"/>
+          <w:szCs w:val="21"/>
+          <w:lang w:val="en-US"/>
+        </w:rPr>
+        <w:t xml:space="preserve">accuracy and precision </w:t>
+      </w:r>
+      <w:r>
+        <w:rPr>
+          <w:rFonts w:ascii="CMU Serif Roman" w:hAnsi="CMU Serif Roman" w:cs="CMU Serif Roman"/>
+          <w:sz w:val="21"/>
+          <w:szCs w:val="21"/>
+          <w:lang w:val="en-US"/>
+        </w:rPr>
+        <w:t>scores</w:t>
+      </w:r>
+      <w:r>
+        <w:rPr>
+          <w:rFonts w:ascii="CMU Serif Roman" w:hAnsi="CMU Serif Roman" w:cs="CMU Serif Roman"/>
+          <w:sz w:val="21"/>
+          <w:szCs w:val="21"/>
+          <w:lang w:val="en-US"/>
+        </w:rPr>
+        <w:t xml:space="preserve"> </w:t>
+      </w:r>
+      <w:r>
+        <w:rPr>
+          <w:rFonts w:ascii="CMU Serif Roman" w:hAnsi="CMU Serif Roman" w:cs="CMU Serif Roman"/>
+          <w:sz w:val="21"/>
+          <w:szCs w:val="21"/>
+          <w:lang w:val="en-US"/>
+        </w:rPr>
+        <w:t xml:space="preserve">ranging between </w:t>
+      </w:r>
+      <w:r>
+        <w:rPr>
+          <w:rFonts w:ascii="CMU Serif Roman" w:hAnsi="CMU Serif Roman" w:cs="CMU Serif Roman"/>
+          <w:sz w:val="21"/>
+          <w:szCs w:val="21"/>
+          <w:lang w:val="en-US"/>
+        </w:rPr>
+        <w:t>0.94</w:t>
+      </w:r>
+      <w:r>
+        <w:rPr>
+          <w:rFonts w:ascii="CMU Serif Roman" w:hAnsi="CMU Serif Roman" w:cs="CMU Serif Roman"/>
+          <w:sz w:val="21"/>
+          <w:szCs w:val="21"/>
+          <w:lang w:val="en-US"/>
+        </w:rPr>
+        <w:t xml:space="preserve"> </w:t>
+      </w:r>
+      <w:r>
+        <w:rPr>
+          <w:rFonts w:ascii="CMU Serif Roman" w:hAnsi="CMU Serif Roman" w:cs="CMU Serif Roman"/>
+          <w:sz w:val="21"/>
+          <w:szCs w:val="21"/>
+          <w:lang w:val="en-US"/>
+        </w:rPr>
+        <w:t xml:space="preserve">and </w:t>
+      </w:r>
+      <w:r>
+        <w:rPr>
+          <w:rFonts w:ascii="CMU Serif Roman" w:hAnsi="CMU Serif Roman" w:cs="CMU Serif Roman"/>
+          <w:sz w:val="21"/>
+          <w:szCs w:val="21"/>
+          <w:lang w:val="en-US"/>
+        </w:rPr>
+        <w:t xml:space="preserve">0.97. This is likely due to </w:t>
+      </w:r>
+      <w:r>
+        <w:rPr>
+          <w:rFonts w:ascii="CMU Serif Roman" w:eastAsiaTheme="minorHAnsi" w:hAnsi="CMU Serif Roman" w:cs="CMU Serif Roman"/>
           <w:i/>
           <w:iCs/>
           <w:sz w:val="21"/>
@@ -3951,79 +4396,132 @@
       </w:r>
       <w:r>
         <w:rPr>
-          <w:rFonts w:ascii="CMU Serif Roman" w:hAnsi="CMU Serif Roman" w:cs="CMU Serif Roman"/>
+          <w:rFonts w:ascii="CMU Serif Roman" w:eastAsiaTheme="minorHAnsi" w:hAnsi="CMU Serif Roman" w:cs="CMU Serif Roman"/>
+          <w:sz w:val="21"/>
+          <w:szCs w:val="21"/>
+          <w:lang w:val="en-US"/>
+        </w:rPr>
+        <w:t xml:space="preserve"> </w:t>
+      </w:r>
+      <w:r>
+        <w:rPr>
+          <w:rFonts w:ascii="CMU Serif Roman" w:eastAsiaTheme="minorHAnsi" w:hAnsi="CMU Serif Roman" w:cs="CMU Serif Roman"/>
+          <w:sz w:val="21"/>
+          <w:szCs w:val="21"/>
+          <w:lang w:val="en-US"/>
+        </w:rPr>
+        <w:t xml:space="preserve">having the highest number of training samples (8700). </w:t>
+      </w:r>
+      <w:r>
+        <w:rPr>
+          <w:rFonts w:ascii="CMU Serif Roman" w:hAnsi="CMU Serif Roman" w:cs="CMU Serif Roman"/>
+          <w:sz w:val="21"/>
+          <w:szCs w:val="21"/>
+          <w:lang w:val="en-US"/>
+        </w:rPr>
+        <w:t xml:space="preserve"> </w:t>
+      </w:r>
+      <w:r>
+        <w:rPr>
+          <w:rFonts w:ascii="CMU Serif Roman" w:hAnsi="CMU Serif Roman" w:cs="CMU Serif Roman"/>
+          <w:sz w:val="21"/>
+          <w:szCs w:val="21"/>
+          <w:lang w:val="en-US"/>
+        </w:rPr>
+        <w:t>Contrastingly, other</w:t>
+      </w:r>
+      <w:r>
+        <w:rPr>
+          <w:rFonts w:ascii="CMU Serif Roman" w:hAnsi="CMU Serif Roman" w:cs="CMU Serif Roman"/>
+          <w:sz w:val="21"/>
+          <w:szCs w:val="21"/>
+          <w:lang w:val="en-US"/>
+        </w:rPr>
+        <w:t xml:space="preserve"> species </w:t>
+      </w:r>
+      <w:r>
+        <w:rPr>
+          <w:rFonts w:ascii="CMU Serif Roman" w:hAnsi="CMU Serif Roman" w:cs="CMU Serif Roman"/>
+          <w:sz w:val="21"/>
+          <w:szCs w:val="21"/>
+          <w:lang w:val="en-US"/>
+        </w:rPr>
+        <w:t>faced widely different</w:t>
+      </w:r>
+      <w:r>
+        <w:rPr>
+          <w:rFonts w:ascii="CMU Serif Roman" w:hAnsi="CMU Serif Roman" w:cs="CMU Serif Roman"/>
+          <w:sz w:val="21"/>
+          <w:szCs w:val="21"/>
+          <w:lang w:val="en-US"/>
+        </w:rPr>
+        <w:t xml:space="preserve"> </w:t>
+      </w:r>
+      <w:r>
+        <w:rPr>
+          <w:rFonts w:ascii="CMU Serif Roman" w:hAnsi="CMU Serif Roman" w:cs="CMU Serif Roman"/>
+          <w:sz w:val="21"/>
+          <w:szCs w:val="21"/>
+          <w:lang w:val="en-US"/>
+        </w:rPr>
+        <w:t>F1 scores</w:t>
+      </w:r>
+      <w:r>
+        <w:rPr>
+          <w:rFonts w:ascii="CMU Serif Roman" w:hAnsi="CMU Serif Roman" w:cs="CMU Serif Roman"/>
+          <w:sz w:val="21"/>
+          <w:szCs w:val="21"/>
+          <w:lang w:val="en-US"/>
+        </w:rPr>
+        <w:t xml:space="preserve"> </w:t>
+      </w:r>
+      <w:r>
+        <w:rPr>
+          <w:rFonts w:ascii="CMU Serif Roman" w:hAnsi="CMU Serif Roman" w:cs="CMU Serif Roman"/>
+          <w:sz w:val="21"/>
+          <w:szCs w:val="21"/>
+          <w:lang w:val="en-US"/>
+        </w:rPr>
+        <w:t xml:space="preserve">between classifiers. For example, </w:t>
+      </w:r>
+      <w:r>
+        <w:rPr>
+          <w:rFonts w:ascii="CMU Serif Roman" w:eastAsiaTheme="minorHAnsi" w:hAnsi="CMU Serif Roman" w:cs="CMU Serif Roman"/>
           <w:i/>
           <w:iCs/>
           <w:sz w:val="21"/>
           <w:szCs w:val="21"/>
-          <w:lang w:val="en-US"/>
-        </w:rPr>
-        <w:t xml:space="preserve"> </w:t>
-      </w:r>
-      <w:r>
-        <w:rPr>
-          <w:rFonts w:ascii="CMU Serif Roman" w:hAnsi="CMU Serif Roman" w:cs="CMU Serif Roman"/>
-          <w:sz w:val="21"/>
-          <w:szCs w:val="21"/>
-          <w:lang w:val="en-US"/>
-        </w:rPr>
-        <w:t>has the highest test-accuracy across all the models, with values ranging between 94</w:t>
-      </w:r>
-      <w:r>
-        <w:rPr>
-          <w:rFonts w:ascii="CMU Serif Roman" w:hAnsi="CMU Serif Roman" w:cs="CMU Serif Roman"/>
-          <w:sz w:val="21"/>
-          <w:szCs w:val="21"/>
-          <w:lang w:val="en-US"/>
-        </w:rPr>
-        <w:t xml:space="preserve"> to </w:t>
-      </w:r>
-      <w:proofErr w:type="gramStart"/>
-      <w:r>
-        <w:rPr>
-          <w:rFonts w:ascii="CMU Serif Roman" w:hAnsi="CMU Serif Roman" w:cs="CMU Serif Roman"/>
-          <w:sz w:val="21"/>
-          <w:szCs w:val="21"/>
-          <w:lang w:val="en-US"/>
-        </w:rPr>
-        <w:t>97%.</w:t>
-      </w:r>
-      <w:proofErr w:type="gramEnd"/>
-      <w:r>
-        <w:rPr>
-          <w:rFonts w:ascii="CMU Serif Roman" w:hAnsi="CMU Serif Roman" w:cs="CMU Serif Roman"/>
-          <w:sz w:val="21"/>
-          <w:szCs w:val="21"/>
-          <w:lang w:val="en-US"/>
-        </w:rPr>
-        <w:t xml:space="preserve"> However, the accuracy and precision </w:t>
-      </w:r>
-      <w:r>
-        <w:rPr>
-          <w:rFonts w:ascii="CMU Serif Roman" w:hAnsi="CMU Serif Roman" w:cs="CMU Serif Roman"/>
-          <w:sz w:val="21"/>
-          <w:szCs w:val="21"/>
-          <w:lang w:val="en-US"/>
-        </w:rPr>
-        <w:t xml:space="preserve">for classifying the other species does vary between classifiers. For example, </w:t>
-      </w:r>
-      <w:r>
-        <w:rPr>
-          <w:rFonts w:ascii="CMU Serif Roman" w:hAnsi="CMU Serif Roman" w:cs="CMU Serif Roman"/>
+        </w:rPr>
+        <w:t xml:space="preserve">Quercus </w:t>
+      </w:r>
+      <w:r>
+        <w:rPr>
+          <w:rFonts w:ascii="CMU Serif Roman" w:eastAsiaTheme="minorHAnsi" w:hAnsi="CMU Serif Roman" w:cs="CMU Serif Roman"/>
           <w:i/>
           <w:iCs/>
           <w:sz w:val="21"/>
           <w:szCs w:val="21"/>
-        </w:rPr>
-        <w:t>Quercus laevis Walter</w:t>
-      </w:r>
-      <w:r>
-        <w:rPr>
-          <w:rFonts w:ascii="CMU Serif Roman" w:hAnsi="CMU Serif Roman" w:cs="CMU Serif Roman"/>
+          <w:lang w:val="en-US"/>
+        </w:rPr>
+        <w:t>l</w:t>
+      </w:r>
+      <w:r>
+        <w:rPr>
+          <w:rFonts w:ascii="CMU Serif Roman" w:eastAsiaTheme="minorHAnsi" w:hAnsi="CMU Serif Roman" w:cs="CMU Serif Roman"/>
           <w:i/>
           <w:iCs/>
           <w:sz w:val="21"/>
           <w:szCs w:val="21"/>
+        </w:rPr>
+        <w:t>aevis Walter</w:t>
+      </w:r>
+      <w:r>
+        <w:rPr>
+          <w:rFonts w:ascii="CMU Serif Roman" w:hAnsi="CMU Serif Roman" w:cs="CMU Serif Roman"/>
+          <w:i/>
+          <w:iCs/>
+          <w:sz w:val="21"/>
+          <w:szCs w:val="21"/>
           <w:lang w:val="en-US"/>
         </w:rPr>
         <w:t xml:space="preserve"> </w:t>
@@ -4035,19 +4533,157 @@
           <w:szCs w:val="21"/>
           <w:lang w:val="en-US"/>
         </w:rPr>
-        <w:t xml:space="preserve">is classified correctly 75% and 76% of the time with the RF and XGB models, respectively; but only 48% of the time for a KNN classifier. </w:t>
-      </w:r>
-    </w:p>
-    <w:p>
-      <w:pPr>
-        <w:spacing w:after="120"/>
-        <w:rPr>
-          <w:rFonts w:ascii="CMU Serif Roman" w:hAnsi="CMU Serif Roman" w:cs="CMU Serif Roman"/>
-          <w:sz w:val="21"/>
-          <w:szCs w:val="21"/>
-          <w:lang w:val="en-US"/>
-        </w:rPr>
-      </w:pPr>
+        <w:t xml:space="preserve">is classified </w:t>
+      </w:r>
+      <w:r>
+        <w:rPr>
+          <w:rFonts w:ascii="CMU Serif Roman" w:hAnsi="CMU Serif Roman" w:cs="CMU Serif Roman"/>
+          <w:sz w:val="21"/>
+          <w:szCs w:val="21"/>
+          <w:lang w:val="en-US"/>
+        </w:rPr>
+        <w:t>with a</w:t>
+      </w:r>
+      <w:r>
+        <w:rPr>
+          <w:rFonts w:ascii="CMU Serif Roman" w:hAnsi="CMU Serif Roman" w:cs="CMU Serif Roman"/>
+          <w:sz w:val="21"/>
+          <w:szCs w:val="21"/>
+          <w:lang w:val="en-US"/>
+        </w:rPr>
+        <w:t xml:space="preserve"> </w:t>
+      </w:r>
+      <w:r>
+        <w:rPr>
+          <w:rFonts w:ascii="CMU Serif Roman" w:hAnsi="CMU Serif Roman" w:cs="CMU Serif Roman"/>
+          <w:sz w:val="21"/>
+          <w:szCs w:val="21"/>
+          <w:lang w:val="en-US"/>
+        </w:rPr>
+        <w:t>0.75 to 0.81 F1 score, except with the KNN for which the F1 score was 0.61, due to a very low precision score of 0.48.</w:t>
+      </w:r>
+      <w:r>
+        <w:rPr>
+          <w:rFonts w:ascii="CMU Serif Roman" w:hAnsi="CMU Serif Roman" w:cs="CMU Serif Roman"/>
+          <w:sz w:val="21"/>
+          <w:szCs w:val="21"/>
+          <w:lang w:val="en-US"/>
+        </w:rPr>
+        <w:t xml:space="preserve"> </w:t>
+      </w:r>
+      <w:r>
+        <w:rPr>
+          <w:rFonts w:ascii="CMU Serif Roman" w:hAnsi="CMU Serif Roman" w:cs="CMU Serif Roman"/>
+          <w:sz w:val="21"/>
+          <w:szCs w:val="21"/>
+          <w:lang w:val="en-US"/>
+        </w:rPr>
+        <w:t xml:space="preserve">In </w:t>
+      </w:r>
+      <w:proofErr w:type="gramStart"/>
+      <w:r>
+        <w:rPr>
+          <w:rFonts w:ascii="CMU Serif Roman" w:hAnsi="CMU Serif Roman" w:cs="CMU Serif Roman"/>
+          <w:sz w:val="21"/>
+          <w:szCs w:val="21"/>
+          <w:lang w:val="en-US"/>
+        </w:rPr>
+        <w:t>general</w:t>
+      </w:r>
+      <w:proofErr w:type="gramEnd"/>
+      <w:r>
+        <w:rPr>
+          <w:rFonts w:ascii="CMU Serif Roman" w:hAnsi="CMU Serif Roman" w:cs="CMU Serif Roman"/>
+          <w:sz w:val="21"/>
+          <w:szCs w:val="21"/>
+          <w:lang w:val="en-US"/>
+        </w:rPr>
+        <w:t xml:space="preserve"> the species with the lowest number of training samples (prior to resampling), </w:t>
+      </w:r>
+      <w:r>
+        <w:rPr>
+          <w:rFonts w:ascii="CMU Serif Roman" w:hAnsi="CMU Serif Roman" w:cs="CMU Serif Roman"/>
+          <w:i/>
+          <w:iCs/>
+          <w:sz w:val="21"/>
+          <w:szCs w:val="21"/>
+          <w:lang w:val="en-US"/>
+        </w:rPr>
+        <w:t xml:space="preserve">Quercus </w:t>
+      </w:r>
+      <w:r>
+        <w:rPr>
+          <w:rFonts w:ascii="CMU Serif Roman" w:hAnsi="CMU Serif Roman" w:cs="CMU Serif Roman"/>
+          <w:i/>
+          <w:iCs/>
+          <w:sz w:val="21"/>
+          <w:szCs w:val="21"/>
+          <w:lang w:val="en-US"/>
+        </w:rPr>
+        <w:t>l</w:t>
+      </w:r>
+      <w:r>
+        <w:rPr>
+          <w:rFonts w:ascii="CMU Serif Roman" w:hAnsi="CMU Serif Roman" w:cs="CMU Serif Roman"/>
+          <w:i/>
+          <w:iCs/>
+          <w:sz w:val="21"/>
+          <w:szCs w:val="21"/>
+          <w:lang w:val="en-US"/>
+        </w:rPr>
+        <w:t>aevis Walter</w:t>
+      </w:r>
+      <w:r>
+        <w:rPr>
+          <w:rFonts w:ascii="CMU Serif Roman" w:hAnsi="CMU Serif Roman" w:cs="CMU Serif Roman"/>
+          <w:sz w:val="21"/>
+          <w:szCs w:val="21"/>
+          <w:lang w:val="en-US"/>
+        </w:rPr>
+        <w:t xml:space="preserve"> and </w:t>
+      </w:r>
+      <w:r>
+        <w:rPr>
+          <w:rFonts w:ascii="CMU Serif Roman" w:hAnsi="CMU Serif Roman" w:cs="CMU Serif Roman"/>
+          <w:i/>
+          <w:iCs/>
+          <w:sz w:val="21"/>
+          <w:szCs w:val="21"/>
+          <w:lang w:val="en-US"/>
+        </w:rPr>
+        <w:t xml:space="preserve">Quercus </w:t>
+      </w:r>
+      <w:r>
+        <w:rPr>
+          <w:rFonts w:ascii="CMU Serif Roman" w:hAnsi="CMU Serif Roman" w:cs="CMU Serif Roman"/>
+          <w:i/>
+          <w:iCs/>
+          <w:sz w:val="21"/>
+          <w:szCs w:val="21"/>
+          <w:lang w:val="en-US"/>
+        </w:rPr>
+        <w:t>c</w:t>
+      </w:r>
+      <w:r>
+        <w:rPr>
+          <w:rFonts w:ascii="CMU Serif Roman" w:hAnsi="CMU Serif Roman" w:cs="CMU Serif Roman"/>
+          <w:i/>
+          <w:iCs/>
+          <w:sz w:val="21"/>
+          <w:szCs w:val="21"/>
+          <w:lang w:val="en-US"/>
+        </w:rPr>
+        <w:t xml:space="preserve">occinea, </w:t>
+      </w:r>
+      <w:r>
+        <w:rPr>
+          <w:rFonts w:ascii="CMU Serif Roman" w:hAnsi="CMU Serif Roman" w:cs="CMU Serif Roman"/>
+          <w:sz w:val="21"/>
+          <w:szCs w:val="21"/>
+          <w:lang w:val="en-US"/>
+        </w:rPr>
+        <w:t xml:space="preserve">had the lowest precision score – or the highest instances of false positives. </w:t>
+      </w:r>
     </w:p>
     <w:p>
       <w:pPr>
@@ -4082,26 +4718,26 @@
     </w:p>
     <w:tbl>
       <w:tblPr>
-        <w:tblW w:w="9209" w:type="dxa"/>
+        <w:tblW w:w="9230" w:type="dxa"/>
         <w:jc w:val="center"/>
         <w:tblLayout w:type="fixed"/>
         <w:tblLook w:val="04A0" w:firstRow="1" w:lastRow="0" w:firstColumn="1" w:lastColumn="0" w:noHBand="0" w:noVBand="1"/>
       </w:tblPr>
       <w:tblGrid>
-        <w:gridCol w:w="1276"/>
-        <w:gridCol w:w="1413"/>
-        <w:gridCol w:w="1701"/>
-        <w:gridCol w:w="2528"/>
-        <w:gridCol w:w="2291"/>
+        <w:gridCol w:w="1279"/>
+        <w:gridCol w:w="1416"/>
+        <w:gridCol w:w="1705"/>
+        <w:gridCol w:w="2534"/>
+        <w:gridCol w:w="2296"/>
       </w:tblGrid>
       <w:tr>
         <w:trPr>
-          <w:trHeight w:val="322"/>
+          <w:trHeight w:val="283"/>
           <w:jc w:val="center"/>
         </w:trPr>
         <w:tc>
           <w:tcPr>
-            <w:tcW w:w="1276" w:type="dxa"/>
+            <w:tcW w:w="1279" w:type="dxa"/>
             <w:tcBorders>
               <w:top w:val="single" w:sz="4" w:space="0" w:color="auto"/>
               <w:left w:val="single" w:sz="4" w:space="0" w:color="auto"/>
@@ -4137,7 +4773,7 @@
         </w:tc>
         <w:tc>
           <w:tcPr>
-            <w:tcW w:w="1413" w:type="dxa"/>
+            <w:tcW w:w="1416" w:type="dxa"/>
             <w:tcBorders>
               <w:top w:val="single" w:sz="4" w:space="0" w:color="auto"/>
               <w:left w:val="nil"/>
@@ -4174,7 +4810,7 @@
         </w:tc>
         <w:tc>
           <w:tcPr>
-            <w:tcW w:w="1701" w:type="dxa"/>
+            <w:tcW w:w="1705" w:type="dxa"/>
             <w:tcBorders>
               <w:top w:val="single" w:sz="4" w:space="0" w:color="auto"/>
               <w:left w:val="nil"/>
@@ -4231,7 +4867,7 @@
         </w:tc>
         <w:tc>
           <w:tcPr>
-            <w:tcW w:w="2528" w:type="dxa"/>
+            <w:tcW w:w="2534" w:type="dxa"/>
             <w:tcBorders>
               <w:top w:val="single" w:sz="4" w:space="0" w:color="auto"/>
               <w:left w:val="nil"/>
@@ -4288,7 +4924,7 @@
         </w:tc>
         <w:tc>
           <w:tcPr>
-            <w:tcW w:w="2291" w:type="dxa"/>
+            <w:tcW w:w="2296" w:type="dxa"/>
             <w:tcBorders>
               <w:top w:val="single" w:sz="4" w:space="0" w:color="auto"/>
               <w:left w:val="nil"/>
@@ -4346,12 +4982,12 @@
       </w:tr>
       <w:tr>
         <w:trPr>
-          <w:trHeight w:val="322"/>
+          <w:trHeight w:val="283"/>
           <w:jc w:val="center"/>
         </w:trPr>
         <w:tc>
           <w:tcPr>
-            <w:tcW w:w="1276" w:type="dxa"/>
+            <w:tcW w:w="1279" w:type="dxa"/>
             <w:tcBorders>
               <w:top w:val="nil"/>
               <w:left w:val="single" w:sz="4" w:space="0" w:color="auto"/>
@@ -4387,7 +5023,7 @@
         </w:tc>
         <w:tc>
           <w:tcPr>
-            <w:tcW w:w="1413" w:type="dxa"/>
+            <w:tcW w:w="1416" w:type="dxa"/>
             <w:tcBorders>
               <w:top w:val="nil"/>
               <w:left w:val="nil"/>
@@ -4424,7 +5060,7 @@
         </w:tc>
         <w:tc>
           <w:tcPr>
-            <w:tcW w:w="1701" w:type="dxa"/>
+            <w:tcW w:w="1705" w:type="dxa"/>
             <w:tcBorders>
               <w:top w:val="nil"/>
               <w:left w:val="nil"/>
@@ -4461,7 +5097,7 @@
         </w:tc>
         <w:tc>
           <w:tcPr>
-            <w:tcW w:w="2528" w:type="dxa"/>
+            <w:tcW w:w="2534" w:type="dxa"/>
             <w:tcBorders>
               <w:top w:val="nil"/>
               <w:left w:val="nil"/>
@@ -4498,7 +5134,7 @@
         </w:tc>
         <w:tc>
           <w:tcPr>
-            <w:tcW w:w="2291" w:type="dxa"/>
+            <w:tcW w:w="2296" w:type="dxa"/>
             <w:tcBorders>
               <w:top w:val="nil"/>
               <w:left w:val="nil"/>
@@ -4536,12 +5172,12 @@
       </w:tr>
       <w:tr>
         <w:trPr>
-          <w:trHeight w:val="322"/>
+          <w:trHeight w:val="283"/>
           <w:jc w:val="center"/>
         </w:trPr>
         <w:tc>
           <w:tcPr>
-            <w:tcW w:w="1276" w:type="dxa"/>
+            <w:tcW w:w="1279" w:type="dxa"/>
             <w:tcBorders>
               <w:top w:val="nil"/>
               <w:left w:val="single" w:sz="4" w:space="0" w:color="auto"/>
@@ -4577,7 +5213,7 @@
         </w:tc>
         <w:tc>
           <w:tcPr>
-            <w:tcW w:w="1413" w:type="dxa"/>
+            <w:tcW w:w="1416" w:type="dxa"/>
             <w:tcBorders>
               <w:top w:val="nil"/>
               <w:left w:val="nil"/>
@@ -4614,7 +5250,7 @@
         </w:tc>
         <w:tc>
           <w:tcPr>
-            <w:tcW w:w="1701" w:type="dxa"/>
+            <w:tcW w:w="1705" w:type="dxa"/>
             <w:tcBorders>
               <w:top w:val="nil"/>
               <w:left w:val="nil"/>
@@ -4651,7 +5287,7 @@
         </w:tc>
         <w:tc>
           <w:tcPr>
-            <w:tcW w:w="2528" w:type="dxa"/>
+            <w:tcW w:w="2534" w:type="dxa"/>
             <w:tcBorders>
               <w:top w:val="nil"/>
               <w:left w:val="nil"/>
@@ -4688,7 +5324,7 @@
         </w:tc>
         <w:tc>
           <w:tcPr>
-            <w:tcW w:w="2291" w:type="dxa"/>
+            <w:tcW w:w="2296" w:type="dxa"/>
             <w:tcBorders>
               <w:top w:val="nil"/>
               <w:left w:val="nil"/>
@@ -4726,12 +5362,12 @@
       </w:tr>
       <w:tr>
         <w:trPr>
-          <w:trHeight w:val="322"/>
+          <w:trHeight w:val="283"/>
           <w:jc w:val="center"/>
         </w:trPr>
         <w:tc>
           <w:tcPr>
-            <w:tcW w:w="1276" w:type="dxa"/>
+            <w:tcW w:w="1279" w:type="dxa"/>
             <w:tcBorders>
               <w:top w:val="nil"/>
               <w:left w:val="single" w:sz="4" w:space="0" w:color="auto"/>
@@ -4766,7 +5402,7 @@
         </w:tc>
         <w:tc>
           <w:tcPr>
-            <w:tcW w:w="1413" w:type="dxa"/>
+            <w:tcW w:w="1416" w:type="dxa"/>
             <w:tcBorders>
               <w:top w:val="nil"/>
               <w:left w:val="nil"/>
@@ -4802,7 +5438,7 @@
         </w:tc>
         <w:tc>
           <w:tcPr>
-            <w:tcW w:w="1701" w:type="dxa"/>
+            <w:tcW w:w="1705" w:type="dxa"/>
             <w:tcBorders>
               <w:top w:val="nil"/>
               <w:left w:val="nil"/>
@@ -4838,7 +5474,7 @@
         </w:tc>
         <w:tc>
           <w:tcPr>
-            <w:tcW w:w="2528" w:type="dxa"/>
+            <w:tcW w:w="2534" w:type="dxa"/>
             <w:tcBorders>
               <w:top w:val="nil"/>
               <w:left w:val="nil"/>
@@ -4874,7 +5510,7 @@
         </w:tc>
         <w:tc>
           <w:tcPr>
-            <w:tcW w:w="2291" w:type="dxa"/>
+            <w:tcW w:w="2296" w:type="dxa"/>
             <w:tcBorders>
               <w:top w:val="nil"/>
               <w:left w:val="nil"/>
@@ -4911,12 +5547,12 @@
       </w:tr>
       <w:tr>
         <w:trPr>
-          <w:trHeight w:val="322"/>
+          <w:trHeight w:val="283"/>
           <w:jc w:val="center"/>
         </w:trPr>
         <w:tc>
           <w:tcPr>
-            <w:tcW w:w="1276" w:type="dxa"/>
+            <w:tcW w:w="1279" w:type="dxa"/>
             <w:tcBorders>
               <w:top w:val="nil"/>
               <w:left w:val="single" w:sz="4" w:space="0" w:color="auto"/>
@@ -4952,7 +5588,7 @@
         </w:tc>
         <w:tc>
           <w:tcPr>
-            <w:tcW w:w="1413" w:type="dxa"/>
+            <w:tcW w:w="1416" w:type="dxa"/>
             <w:tcBorders>
               <w:top w:val="nil"/>
               <w:left w:val="nil"/>
@@ -4989,7 +5625,7 @@
         </w:tc>
         <w:tc>
           <w:tcPr>
-            <w:tcW w:w="1701" w:type="dxa"/>
+            <w:tcW w:w="1705" w:type="dxa"/>
             <w:tcBorders>
               <w:top w:val="nil"/>
               <w:left w:val="nil"/>
@@ -5026,7 +5662,7 @@
         </w:tc>
         <w:tc>
           <w:tcPr>
-            <w:tcW w:w="2528" w:type="dxa"/>
+            <w:tcW w:w="2534" w:type="dxa"/>
             <w:tcBorders>
               <w:top w:val="nil"/>
               <w:left w:val="nil"/>
@@ -5063,7 +5699,7 @@
         </w:tc>
         <w:tc>
           <w:tcPr>
-            <w:tcW w:w="2291" w:type="dxa"/>
+            <w:tcW w:w="2296" w:type="dxa"/>
             <w:tcBorders>
               <w:top w:val="nil"/>
               <w:left w:val="nil"/>
@@ -5101,12 +5737,12 @@
       </w:tr>
       <w:tr>
         <w:trPr>
-          <w:trHeight w:val="322"/>
+          <w:trHeight w:val="283"/>
           <w:jc w:val="center"/>
         </w:trPr>
         <w:tc>
           <w:tcPr>
-            <w:tcW w:w="1276" w:type="dxa"/>
+            <w:tcW w:w="1279" w:type="dxa"/>
             <w:tcBorders>
               <w:top w:val="nil"/>
               <w:left w:val="single" w:sz="4" w:space="0" w:color="auto"/>
@@ -5142,7 +5778,7 @@
         </w:tc>
         <w:tc>
           <w:tcPr>
-            <w:tcW w:w="1413" w:type="dxa"/>
+            <w:tcW w:w="1416" w:type="dxa"/>
             <w:tcBorders>
               <w:top w:val="nil"/>
               <w:left w:val="nil"/>
@@ -5179,7 +5815,7 @@
         </w:tc>
         <w:tc>
           <w:tcPr>
-            <w:tcW w:w="1701" w:type="dxa"/>
+            <w:tcW w:w="1705" w:type="dxa"/>
             <w:tcBorders>
               <w:top w:val="nil"/>
               <w:left w:val="nil"/>
@@ -5216,7 +5852,7 @@
         </w:tc>
         <w:tc>
           <w:tcPr>
-            <w:tcW w:w="2528" w:type="dxa"/>
+            <w:tcW w:w="2534" w:type="dxa"/>
             <w:tcBorders>
               <w:top w:val="nil"/>
               <w:left w:val="nil"/>
@@ -5263,7 +5899,7 @@
         </w:tc>
         <w:tc>
           <w:tcPr>
-            <w:tcW w:w="2291" w:type="dxa"/>
+            <w:tcW w:w="2296" w:type="dxa"/>
             <w:tcBorders>
               <w:top w:val="nil"/>
               <w:left w:val="nil"/>
@@ -5307,8 +5943,8 @@
           <w:rFonts w:ascii="CMU Serif" w:hAnsi="CMU Serif" w:cs="CMU Serif"/>
           <w:b/>
           <w:bCs/>
-          <w:sz w:val="22"/>
-          <w:szCs w:val="22"/>
+          <w:sz w:val="16"/>
+          <w:szCs w:val="16"/>
           <w:lang w:val="en-US"/>
         </w:rPr>
       </w:pPr>
@@ -5336,9 +5972,9 @@
           <w:lang w:val="en-US"/>
         </w:rPr>
         <w:drawing>
-          <wp:inline distT="0" distB="0" distL="0" distR="0" wp14:anchorId="4F1049E5" wp14:editId="37068A01">
-            <wp:extent cx="5269625" cy="3229897"/>
-            <wp:effectExtent l="0" t="0" r="1270" b="0"/>
+          <wp:inline distT="0" distB="0" distL="0" distR="0" wp14:anchorId="4F1049E5" wp14:editId="0417F95C">
+            <wp:extent cx="5184619" cy="3178278"/>
+            <wp:effectExtent l="0" t="0" r="0" b="0"/>
             <wp:docPr id="4" name="Picture 4" descr="A picture containing graphical user interface&#10;&#10;Description automatically generated"/>
             <wp:cNvGraphicFramePr>
               <a:graphicFrameLocks xmlns:a="http://schemas.openxmlformats.org/drawingml/2006/main" noChangeAspect="1"/>
@@ -5350,20 +5986,27 @@
                     <pic:cNvPr id="4" name="Picture 4" descr="A picture containing graphical user interface&#10;&#10;Description automatically generated"/>
                     <pic:cNvPicPr/>
                   </pic:nvPicPr>
-                  <pic:blipFill>
+                  <pic:blipFill rotWithShape="1">
                     <a:blip r:embed="rId10"/>
-                    <a:stretch>
-                      <a:fillRect/>
-                    </a:stretch>
+                    <a:srcRect t="2174" b="-2188"/>
+                    <a:stretch/>
                   </pic:blipFill>
-                  <pic:spPr>
+                  <pic:spPr bwMode="auto">
                     <a:xfrm>
                       <a:off x="0" y="0"/>
-                      <a:ext cx="5271221" cy="3230875"/>
+                      <a:ext cx="5190821" cy="3182080"/>
                     </a:xfrm>
                     <a:prstGeom prst="rect">
                       <a:avLst/>
                     </a:prstGeom>
+                    <a:ln>
+                      <a:noFill/>
+                    </a:ln>
+                    <a:extLst>
+                      <a:ext uri="{53640926-AAD7-44D8-BBD7-CCE9431645EC}">
+                        <a14:shadowObscured xmlns:a14="http://schemas.microsoft.com/office/drawing/2010/main"/>
+                      </a:ext>
+                    </a:extLst>
                   </pic:spPr>
                 </pic:pic>
               </a:graphicData>
@@ -5439,7 +6082,7 @@
           <w:ilvl w:val="0"/>
           <w:numId w:val="9"/>
         </w:numPr>
-        <w:spacing w:line="288" w:lineRule="auto"/>
+        <w:spacing w:after="120" w:line="288" w:lineRule="auto"/>
         <w:ind w:left="284" w:hanging="284"/>
         <w:rPr>
           <w:rFonts w:ascii="CMU Serif" w:hAnsi="CMU Serif" w:cs="CMU Serif"/>
@@ -5475,31 +6118,138 @@
     </w:p>
     <w:p>
       <w:pPr>
-        <w:rPr>
-          <w:lang w:val="en-US"/>
-        </w:rPr>
-      </w:pPr>
+        <w:spacing w:after="120"/>
+        <w:contextualSpacing/>
+        <w:rPr>
+          <w:rFonts w:ascii="CMU Serif" w:hAnsi="CMU Serif" w:cs="CMU Serif"/>
+          <w:sz w:val="21"/>
+          <w:szCs w:val="21"/>
+          <w:lang w:val="en-US"/>
+        </w:rPr>
+      </w:pPr>
+      <w:r>
+        <w:rPr>
+          <w:rFonts w:ascii="CMU Serif" w:hAnsi="CMU Serif" w:cs="CMU Serif"/>
+          <w:sz w:val="21"/>
+          <w:szCs w:val="21"/>
+          <w:lang w:val="en-US"/>
+        </w:rPr>
+        <w:t>The results of the study demonstrate that investing in the expansion of ITC-labelled hyperspectral imagery to a larger number of species would significantly improve the performance of ML models on the data.</w:t>
+      </w:r>
+      <w:r>
+        <w:rPr>
+          <w:rFonts w:ascii="CMU Serif" w:hAnsi="CMU Serif" w:cs="CMU Serif"/>
+          <w:sz w:val="21"/>
+          <w:szCs w:val="21"/>
+          <w:lang w:val="en-US"/>
+        </w:rPr>
+        <w:t xml:space="preserve"> The study also emphasized Random Forest and XGBoost classifiers as highly effective at tree-species classification, especially for the </w:t>
+      </w:r>
+      <w:r>
+        <w:rPr>
+          <w:rFonts w:ascii="CMU Serif Roman" w:eastAsiaTheme="minorHAnsi" w:hAnsi="CMU Serif Roman" w:cs="CMU Serif Roman"/>
+          <w:i/>
+          <w:iCs/>
+          <w:sz w:val="21"/>
+          <w:szCs w:val="21"/>
+        </w:rPr>
+        <w:t>Pinus palustris Mill</w:t>
+      </w:r>
+      <w:r>
+        <w:rPr>
+          <w:rFonts w:ascii="CMU Serif Roman" w:eastAsiaTheme="minorHAnsi" w:hAnsi="CMU Serif Roman" w:cs="CMU Serif Roman"/>
+          <w:i/>
+          <w:iCs/>
+          <w:sz w:val="21"/>
+          <w:szCs w:val="21"/>
+          <w:lang w:val="en-US"/>
+        </w:rPr>
+        <w:t xml:space="preserve"> </w:t>
+      </w:r>
+      <w:r>
+        <w:rPr>
+          <w:rFonts w:ascii="CMU Serif Roman" w:eastAsiaTheme="minorHAnsi" w:hAnsi="CMU Serif Roman" w:cs="CMU Serif Roman"/>
+          <w:sz w:val="21"/>
+          <w:szCs w:val="21"/>
+          <w:lang w:val="en-US"/>
+        </w:rPr>
+        <w:t xml:space="preserve">and </w:t>
+      </w:r>
+      <w:r>
+        <w:rPr>
+          <w:rFonts w:ascii="CMU Serif Roman" w:eastAsiaTheme="minorHAnsi" w:hAnsi="CMU Serif Roman" w:cs="CMU Serif Roman"/>
+          <w:i/>
+          <w:iCs/>
+          <w:sz w:val="21"/>
+          <w:szCs w:val="21"/>
+          <w:lang w:val="en-US"/>
+        </w:rPr>
+        <w:t xml:space="preserve">Quercus rubra L. </w:t>
+      </w:r>
+      <w:r>
+        <w:rPr>
+          <w:rFonts w:ascii="CMU Serif Roman" w:eastAsiaTheme="minorHAnsi" w:hAnsi="CMU Serif Roman" w:cs="CMU Serif Roman"/>
+          <w:sz w:val="21"/>
+          <w:szCs w:val="21"/>
+          <w:lang w:val="en-US"/>
+        </w:rPr>
+        <w:t>species</w:t>
+      </w:r>
+      <w:r>
+        <w:rPr>
+          <w:rFonts w:ascii="CMU Serif Roman" w:eastAsiaTheme="minorHAnsi" w:hAnsi="CMU Serif Roman" w:cs="CMU Serif Roman"/>
+          <w:sz w:val="21"/>
+          <w:szCs w:val="21"/>
+          <w:lang w:val="en-US"/>
+        </w:rPr>
+        <w:t xml:space="preserve">. Corroborating </w:t>
+      </w:r>
+      <w:r>
+        <w:rPr>
+          <w:rFonts w:ascii="CMU Serif Roman" w:eastAsiaTheme="minorHAnsi" w:hAnsi="CMU Serif Roman" w:cs="CMU Serif Roman"/>
+          <w:sz w:val="21"/>
+          <w:szCs w:val="21"/>
+          <w:lang w:val="en-US"/>
+        </w:rPr>
+        <w:lastRenderedPageBreak/>
+        <w:t xml:space="preserve">supporting literature which claims hyperspectral images can substitute time and labor-intensive field studies. Future work should experiment with including ancillary information about each tree species (e.g., canopy height or LiDAR imagery) and tuning RF and XGB hyperparameters. </w:t>
+      </w:r>
     </w:p>
     <w:p>
       <w:pPr>
-        <w:rPr>
-          <w:b/>
-          <w:bCs/>
-          <w:sz w:val="21"/>
-          <w:szCs w:val="21"/>
-          <w:lang w:val="en-US"/>
-        </w:rPr>
-      </w:pPr>
-      <w:r>
-        <w:rPr>
-          <w:b/>
-          <w:bCs/>
-          <w:sz w:val="21"/>
-          <w:szCs w:val="21"/>
-          <w:lang w:val="en-US"/>
-        </w:rPr>
-        <w:br w:type="page"/>
-      </w:r>
+        <w:spacing w:after="120"/>
+        <w:contextualSpacing/>
+        <w:rPr>
+          <w:rFonts w:ascii="CMU Serif" w:hAnsi="CMU Serif" w:cs="CMU Serif"/>
+          <w:sz w:val="21"/>
+          <w:szCs w:val="21"/>
+          <w:lang w:val="en-US"/>
+        </w:rPr>
+      </w:pPr>
+    </w:p>
+    <w:p>
+      <w:pPr>
+        <w:spacing w:after="120"/>
+        <w:contextualSpacing/>
+        <w:rPr>
+          <w:rFonts w:ascii="CMU Serif" w:hAnsi="CMU Serif" w:cs="CMU Serif"/>
+          <w:sz w:val="21"/>
+          <w:szCs w:val="21"/>
+          <w:lang w:val="en-US"/>
+        </w:rPr>
+      </w:pPr>
+    </w:p>
+    <w:p>
+      <w:pPr>
+        <w:spacing w:after="120"/>
+        <w:contextualSpacing/>
+        <w:rPr>
+          <w:rFonts w:ascii="CMU Serif" w:hAnsi="CMU Serif" w:cs="CMU Serif"/>
+          <w:sz w:val="21"/>
+          <w:szCs w:val="21"/>
+          <w:lang w:val="en-US"/>
+        </w:rPr>
+      </w:pPr>
     </w:p>
     <w:p>
       <w:pPr>
@@ -5517,7 +6267,6 @@
           <w:bCs/>
           <w:lang w:val="en-US"/>
         </w:rPr>
-        <w:lastRenderedPageBreak/>
         <w:t>References</w:t>
       </w:r>
     </w:p>
@@ -6232,7 +6981,6 @@
         <w:autoSpaceDN w:val="0"/>
         <w:adjustRightInd w:val="0"/>
         <w:spacing w:after="80"/>
-        <w:ind w:left="480" w:hanging="480"/>
         <w:rPr>
           <w:rFonts w:ascii="CMU Serif Roman" w:hAnsi="CMU Serif Roman" w:cs="CMU Serif Roman"/>
           <w:sz w:val="21"/>
@@ -6249,21 +6997,15 @@
         </w:rPr>
         <w:fldChar w:fldCharType="end"/>
       </w:r>
-    </w:p>
-    <w:p>
-      <w:pPr>
-        <w:rPr>
-          <w:sz w:val="21"/>
-          <w:szCs w:val="21"/>
-          <w:lang w:val="en-US"/>
-        </w:rPr>
-      </w:pPr>
     </w:p>
     <w:sectPr>
       <w:headerReference w:type="default" r:id="rId11"/>
-      <w:headerReference w:type="first" r:id="rId12"/>
+      <w:footerReference w:type="even" r:id="rId12"/>
+      <w:footerReference w:type="default" r:id="rId13"/>
+      <w:headerReference w:type="first" r:id="rId14"/>
+      <w:footerReference w:type="first" r:id="rId15"/>
       <w:pgSz w:w="12240" w:h="15840"/>
-      <w:pgMar w:top="1440" w:right="1440" w:bottom="1207" w:left="1440" w:header="708" w:footer="708" w:gutter="0"/>
+      <w:pgMar w:top="1440" w:right="1303" w:bottom="1207" w:left="1298" w:header="708" w:footer="708" w:gutter="0"/>
       <w:cols w:space="708"/>
       <w:titlePg/>
       <w:docGrid w:linePitch="360"/>
@@ -6289,6 +7031,227 @@
     </w:p>
   </w:endnote>
 </w:endnotes>
+</file>
+
+<file path=word/footer1.xml><?xml version="1.0" encoding="utf-8"?>
+<w:ftr xmlns:wpc="http://schemas.microsoft.com/office/word/2010/wordprocessingCanvas" xmlns:cx="http://schemas.microsoft.com/office/drawing/2014/chartex" xmlns:cx1="http://schemas.microsoft.com/office/drawing/2015/9/8/chartex" xmlns:cx2="http://schemas.microsoft.com/office/drawing/2015/10/21/chartex" xmlns:cx3="http://schemas.microsoft.com/office/drawing/2016/5/9/chartex" xmlns:cx4="http://schemas.microsoft.com/office/drawing/2016/5/10/chartex" xmlns:cx5="http://schemas.microsoft.com/office/drawing/2016/5/11/chartex" xmlns:cx6="http://schemas.microsoft.com/office/drawing/2016/5/12/chartex" xmlns:cx7="http://schemas.microsoft.com/office/drawing/2016/5/13/chartex" xmlns:cx8="http://schemas.microsoft.com/office/drawing/2016/5/14/chartex" xmlns:mc="http://schemas.openxmlformats.org/markup-compatibility/2006" xmlns:aink="http://schemas.microsoft.com/office/drawing/2016/ink" xmlns:am3d="http://schemas.microsoft.com/office/drawing/2017/model3d" xmlns:o="urn:schemas-microsoft-com:office:office" xmlns:r="http://schemas.openxmlformats.org/officeDocument/2006/relationships" xmlns:m="http://schemas.openxmlformats.org/officeDocument/2006/math" xmlns:v="urn:schemas-microsoft-com:vml" xmlns:wp14="http://schemas.microsoft.com/office/word/2010/wordprocessingDrawing" xmlns:wp="http://schemas.openxmlformats.org/drawingml/2006/wordprocessingDrawing" xmlns:w10="urn:schemas-microsoft-com:office:word" xmlns:w="http://schemas.openxmlformats.org/wordprocessingml/2006/main" xmlns:w14="http://schemas.microsoft.com/office/word/2010/wordml" xmlns:w15="http://schemas.microsoft.com/office/word/2012/wordml" xmlns:w16cex="http://schemas.microsoft.com/office/word/2018/wordml/cex" xmlns:w16cid="http://schemas.microsoft.com/office/word/2016/wordml/cid" xmlns:w16="http://schemas.microsoft.com/office/word/2018/wordml" xmlns:w16sdtdh="http://schemas.microsoft.com/office/word/2020/wordml/sdtdatahash" xmlns:w16se="http://schemas.microsoft.com/office/word/2015/wordml/symex" xmlns:wpg="http://schemas.microsoft.com/office/word/2010/wordprocessingGroup" xmlns:wpi="http://schemas.microsoft.com/office/word/2010/wordprocessingInk" xmlns:wne="http://schemas.microsoft.com/office/word/2006/wordml" xmlns:wps="http://schemas.microsoft.com/office/word/2010/wordprocessingShape" mc:Ignorable="w14 w15 w16se w16cid w16 w16cex w16sdtdh wp14">
+  <w:sdt>
+    <w:sdtPr>
+      <w:rPr>
+        <w:rStyle w:val="PageNumber"/>
+      </w:rPr>
+      <w:id w:val="-267928611"/>
+      <w:docPartObj>
+        <w:docPartGallery w:val="Page Numbers (Bottom of Page)"/>
+        <w:docPartUnique/>
+      </w:docPartObj>
+    </w:sdtPr>
+    <w:sdtContent>
+      <w:p>
+        <w:pPr>
+          <w:pStyle w:val="Footer"/>
+          <w:framePr w:wrap="none" w:vAnchor="text" w:hAnchor="margin" w:xAlign="center" w:y="1"/>
+          <w:rPr>
+            <w:rStyle w:val="PageNumber"/>
+          </w:rPr>
+        </w:pPr>
+        <w:r>
+          <w:rPr>
+            <w:rStyle w:val="PageNumber"/>
+          </w:rPr>
+          <w:fldChar w:fldCharType="begin"/>
+        </w:r>
+        <w:r>
+          <w:rPr>
+            <w:rStyle w:val="PageNumber"/>
+          </w:rPr>
+          <w:instrText xml:space="preserve"> PAGE </w:instrText>
+        </w:r>
+        <w:r>
+          <w:rPr>
+            <w:rStyle w:val="PageNumber"/>
+          </w:rPr>
+          <w:fldChar w:fldCharType="end"/>
+        </w:r>
+      </w:p>
+    </w:sdtContent>
+  </w:sdt>
+  <w:p>
+    <w:pPr>
+      <w:pStyle w:val="Footer"/>
+    </w:pPr>
+  </w:p>
+</w:ftr>
+</file>
+
+<file path=word/footer2.xml><?xml version="1.0" encoding="utf-8"?>
+<w:ftr xmlns:wpc="http://schemas.microsoft.com/office/word/2010/wordprocessingCanvas" xmlns:cx="http://schemas.microsoft.com/office/drawing/2014/chartex" xmlns:cx1="http://schemas.microsoft.com/office/drawing/2015/9/8/chartex" xmlns:cx2="http://schemas.microsoft.com/office/drawing/2015/10/21/chartex" xmlns:cx3="http://schemas.microsoft.com/office/drawing/2016/5/9/chartex" xmlns:cx4="http://schemas.microsoft.com/office/drawing/2016/5/10/chartex" xmlns:cx5="http://schemas.microsoft.com/office/drawing/2016/5/11/chartex" xmlns:cx6="http://schemas.microsoft.com/office/drawing/2016/5/12/chartex" xmlns:cx7="http://schemas.microsoft.com/office/drawing/2016/5/13/chartex" xmlns:cx8="http://schemas.microsoft.com/office/drawing/2016/5/14/chartex" xmlns:mc="http://schemas.openxmlformats.org/markup-compatibility/2006" xmlns:aink="http://schemas.microsoft.com/office/drawing/2016/ink" xmlns:am3d="http://schemas.microsoft.com/office/drawing/2017/model3d" xmlns:o="urn:schemas-microsoft-com:office:office" xmlns:r="http://schemas.openxmlformats.org/officeDocument/2006/relationships" xmlns:m="http://schemas.openxmlformats.org/officeDocument/2006/math" xmlns:v="urn:schemas-microsoft-com:vml" xmlns:wp14="http://schemas.microsoft.com/office/word/2010/wordprocessingDrawing" xmlns:wp="http://schemas.openxmlformats.org/drawingml/2006/wordprocessingDrawing" xmlns:w10="urn:schemas-microsoft-com:office:word" xmlns:w="http://schemas.openxmlformats.org/wordprocessingml/2006/main" xmlns:w14="http://schemas.microsoft.com/office/word/2010/wordml" xmlns:w15="http://schemas.microsoft.com/office/word/2012/wordml" xmlns:w16cex="http://schemas.microsoft.com/office/word/2018/wordml/cex" xmlns:w16cid="http://schemas.microsoft.com/office/word/2016/wordml/cid" xmlns:w16="http://schemas.microsoft.com/office/word/2018/wordml" xmlns:w16sdtdh="http://schemas.microsoft.com/office/word/2020/wordml/sdtdatahash" xmlns:w16se="http://schemas.microsoft.com/office/word/2015/wordml/symex" xmlns:wpg="http://schemas.microsoft.com/office/word/2010/wordprocessingGroup" xmlns:wpi="http://schemas.microsoft.com/office/word/2010/wordprocessingInk" xmlns:wne="http://schemas.microsoft.com/office/word/2006/wordml" xmlns:wps="http://schemas.microsoft.com/office/word/2010/wordprocessingShape" mc:Ignorable="w14 w15 w16se w16cid w16 w16cex w16sdtdh wp14">
+  <w:sdt>
+    <w:sdtPr>
+      <w:rPr>
+        <w:rStyle w:val="PageNumber"/>
+        <w:rFonts w:ascii="CMU Serif Roman" w:hAnsi="CMU Serif Roman" w:cs="CMU Serif Roman"/>
+        <w:sz w:val="21"/>
+        <w:szCs w:val="21"/>
+      </w:rPr>
+      <w:id w:val="-1565873200"/>
+      <w:docPartObj>
+        <w:docPartGallery w:val="Page Numbers (Bottom of Page)"/>
+        <w:docPartUnique/>
+      </w:docPartObj>
+    </w:sdtPr>
+    <w:sdtContent>
+      <w:p>
+        <w:pPr>
+          <w:pStyle w:val="Footer"/>
+          <w:framePr w:wrap="none" w:vAnchor="text" w:hAnchor="margin" w:xAlign="center" w:y="166"/>
+          <w:rPr>
+            <w:rStyle w:val="PageNumber"/>
+            <w:rFonts w:ascii="CMU Serif Roman" w:hAnsi="CMU Serif Roman" w:cs="CMU Serif Roman"/>
+            <w:sz w:val="21"/>
+            <w:szCs w:val="21"/>
+          </w:rPr>
+        </w:pPr>
+        <w:r>
+          <w:rPr>
+            <w:rStyle w:val="PageNumber"/>
+            <w:rFonts w:ascii="CMU Serif Roman" w:hAnsi="CMU Serif Roman" w:cs="CMU Serif Roman"/>
+            <w:sz w:val="21"/>
+            <w:szCs w:val="21"/>
+          </w:rPr>
+          <w:fldChar w:fldCharType="begin"/>
+        </w:r>
+        <w:r>
+          <w:rPr>
+            <w:rStyle w:val="PageNumber"/>
+            <w:rFonts w:ascii="CMU Serif Roman" w:hAnsi="CMU Serif Roman" w:cs="CMU Serif Roman"/>
+            <w:sz w:val="21"/>
+            <w:szCs w:val="21"/>
+          </w:rPr>
+          <w:instrText xml:space="preserve"> PAGE </w:instrText>
+        </w:r>
+        <w:r>
+          <w:rPr>
+            <w:rStyle w:val="PageNumber"/>
+            <w:rFonts w:ascii="CMU Serif Roman" w:hAnsi="CMU Serif Roman" w:cs="CMU Serif Roman"/>
+            <w:sz w:val="21"/>
+            <w:szCs w:val="21"/>
+          </w:rPr>
+          <w:fldChar w:fldCharType="separate"/>
+        </w:r>
+        <w:r>
+          <w:rPr>
+            <w:rStyle w:val="PageNumber"/>
+            <w:rFonts w:ascii="CMU Serif Roman" w:hAnsi="CMU Serif Roman" w:cs="CMU Serif Roman"/>
+            <w:noProof/>
+            <w:sz w:val="21"/>
+            <w:szCs w:val="21"/>
+          </w:rPr>
+          <w:t>3</w:t>
+        </w:r>
+        <w:r>
+          <w:rPr>
+            <w:rStyle w:val="PageNumber"/>
+            <w:rFonts w:ascii="CMU Serif Roman" w:hAnsi="CMU Serif Roman" w:cs="CMU Serif Roman"/>
+            <w:sz w:val="21"/>
+            <w:szCs w:val="21"/>
+          </w:rPr>
+          <w:fldChar w:fldCharType="end"/>
+        </w:r>
+      </w:p>
+    </w:sdtContent>
+  </w:sdt>
+  <w:p>
+    <w:pPr>
+      <w:pStyle w:val="Footer"/>
+    </w:pPr>
+  </w:p>
+</w:ftr>
+</file>
+
+<file path=word/footer3.xml><?xml version="1.0" encoding="utf-8"?>
+<w:ftr xmlns:wpc="http://schemas.microsoft.com/office/word/2010/wordprocessingCanvas" xmlns:cx="http://schemas.microsoft.com/office/drawing/2014/chartex" xmlns:cx1="http://schemas.microsoft.com/office/drawing/2015/9/8/chartex" xmlns:cx2="http://schemas.microsoft.com/office/drawing/2015/10/21/chartex" xmlns:cx3="http://schemas.microsoft.com/office/drawing/2016/5/9/chartex" xmlns:cx4="http://schemas.microsoft.com/office/drawing/2016/5/10/chartex" xmlns:cx5="http://schemas.microsoft.com/office/drawing/2016/5/11/chartex" xmlns:cx6="http://schemas.microsoft.com/office/drawing/2016/5/12/chartex" xmlns:cx7="http://schemas.microsoft.com/office/drawing/2016/5/13/chartex" xmlns:cx8="http://schemas.microsoft.com/office/drawing/2016/5/14/chartex" xmlns:mc="http://schemas.openxmlformats.org/markup-compatibility/2006" xmlns:aink="http://schemas.microsoft.com/office/drawing/2016/ink" xmlns:am3d="http://schemas.microsoft.com/office/drawing/2017/model3d" xmlns:o="urn:schemas-microsoft-com:office:office" xmlns:r="http://schemas.openxmlformats.org/officeDocument/2006/relationships" xmlns:m="http://schemas.openxmlformats.org/officeDocument/2006/math" xmlns:v="urn:schemas-microsoft-com:vml" xmlns:wp14="http://schemas.microsoft.com/office/word/2010/wordprocessingDrawing" xmlns:wp="http://schemas.openxmlformats.org/drawingml/2006/wordprocessingDrawing" xmlns:w10="urn:schemas-microsoft-com:office:word" xmlns:w="http://schemas.openxmlformats.org/wordprocessingml/2006/main" xmlns:w14="http://schemas.microsoft.com/office/word/2010/wordml" xmlns:w15="http://schemas.microsoft.com/office/word/2012/wordml" xmlns:w16cex="http://schemas.microsoft.com/office/word/2018/wordml/cex" xmlns:w16cid="http://schemas.microsoft.com/office/word/2016/wordml/cid" xmlns:w16="http://schemas.microsoft.com/office/word/2018/wordml" xmlns:w16sdtdh="http://schemas.microsoft.com/office/word/2020/wordml/sdtdatahash" xmlns:w16se="http://schemas.microsoft.com/office/word/2015/wordml/symex" xmlns:wpg="http://schemas.microsoft.com/office/word/2010/wordprocessingGroup" xmlns:wpi="http://schemas.microsoft.com/office/word/2010/wordprocessingInk" xmlns:wne="http://schemas.microsoft.com/office/word/2006/wordml" xmlns:wps="http://schemas.microsoft.com/office/word/2010/wordprocessingShape" mc:Ignorable="w14 w15 w16se w16cid w16 w16cex w16sdtdh wp14">
+  <w:sdt>
+    <w:sdtPr>
+      <w:rPr>
+        <w:rStyle w:val="PageNumber"/>
+        <w:rFonts w:ascii="CMU Serif Roman" w:hAnsi="CMU Serif Roman" w:cs="CMU Serif Roman"/>
+        <w:sz w:val="21"/>
+        <w:szCs w:val="21"/>
+      </w:rPr>
+      <w:id w:val="1098602912"/>
+      <w:docPartObj>
+        <w:docPartGallery w:val="Page Numbers (Bottom of Page)"/>
+        <w:docPartUnique/>
+      </w:docPartObj>
+    </w:sdtPr>
+    <w:sdtContent>
+      <w:p>
+        <w:pPr>
+          <w:pStyle w:val="Footer"/>
+          <w:framePr w:wrap="none" w:vAnchor="text" w:hAnchor="margin" w:xAlign="center" w:y="131"/>
+          <w:rPr>
+            <w:rStyle w:val="PageNumber"/>
+            <w:rFonts w:ascii="CMU Serif Roman" w:hAnsi="CMU Serif Roman" w:cs="CMU Serif Roman"/>
+            <w:sz w:val="21"/>
+            <w:szCs w:val="21"/>
+          </w:rPr>
+        </w:pPr>
+        <w:r>
+          <w:rPr>
+            <w:rStyle w:val="PageNumber"/>
+            <w:rFonts w:ascii="CMU Serif Roman" w:hAnsi="CMU Serif Roman" w:cs="CMU Serif Roman"/>
+            <w:sz w:val="21"/>
+            <w:szCs w:val="21"/>
+          </w:rPr>
+          <w:fldChar w:fldCharType="begin"/>
+        </w:r>
+        <w:r>
+          <w:rPr>
+            <w:rStyle w:val="PageNumber"/>
+            <w:rFonts w:ascii="CMU Serif Roman" w:hAnsi="CMU Serif Roman" w:cs="CMU Serif Roman"/>
+            <w:sz w:val="21"/>
+            <w:szCs w:val="21"/>
+          </w:rPr>
+          <w:instrText xml:space="preserve"> PAGE </w:instrText>
+        </w:r>
+        <w:r>
+          <w:rPr>
+            <w:rStyle w:val="PageNumber"/>
+            <w:rFonts w:ascii="CMU Serif Roman" w:hAnsi="CMU Serif Roman" w:cs="CMU Serif Roman"/>
+            <w:sz w:val="21"/>
+            <w:szCs w:val="21"/>
+          </w:rPr>
+          <w:fldChar w:fldCharType="separate"/>
+        </w:r>
+        <w:r>
+          <w:rPr>
+            <w:rStyle w:val="PageNumber"/>
+            <w:rFonts w:ascii="CMU Serif Roman" w:hAnsi="CMU Serif Roman" w:cs="CMU Serif Roman"/>
+            <w:noProof/>
+            <w:sz w:val="21"/>
+            <w:szCs w:val="21"/>
+          </w:rPr>
+          <w:t>1</w:t>
+        </w:r>
+        <w:r>
+          <w:rPr>
+            <w:rStyle w:val="PageNumber"/>
+            <w:rFonts w:ascii="CMU Serif Roman" w:hAnsi="CMU Serif Roman" w:cs="CMU Serif Roman"/>
+            <w:sz w:val="21"/>
+            <w:szCs w:val="21"/>
+          </w:rPr>
+          <w:fldChar w:fldCharType="end"/>
+        </w:r>
+      </w:p>
+    </w:sdtContent>
+  </w:sdt>
+  <w:p>
+    <w:pPr>
+      <w:pStyle w:val="Footer"/>
+    </w:pPr>
+  </w:p>
+</w:ftr>
 </file>
 
 <file path=word/footnotes.xml><?xml version="1.0" encoding="utf-8"?>
@@ -8819,6 +9782,14 @@
       <w:szCs w:val="20"/>
     </w:rPr>
   </w:style>
+  <w:style w:type="character" w:styleId="PageNumber">
+    <w:name w:val="page number"/>
+    <w:basedOn w:val="DefaultParagraphFont"/>
+    <w:uiPriority w:val="99"/>
+    <w:semiHidden/>
+    <w:unhideWhenUsed/>
+    <w:rsid w:val="00277906"/>
+  </w:style>
 </w:styles>
 </file>
 

</xml_diff>